<commit_message>
Workshop#4 - Updated instructions (title:Calculator)
</commit_message>
<xml_diff>
--- a/WS04/Workshop4.docx
+++ b/WS04/Workshop4.docx
@@ -846,6 +846,8 @@
         </w:rPr>
         <w:t xml:space="preserve">---=== IPC Temperature </w:t>
       </w:r>
+      <w:bookmarkStart w:id="0" w:name="_GoBack"/>
+      <w:bookmarkEnd w:id="0"/>
       <w:r>
         <w:rPr>
           <w:rFonts w:ascii="Arial" w:eastAsia="Times New Roman" w:hAnsi="Arial" w:cs="Arial"/>
@@ -854,7 +856,7 @@
           <w:szCs w:val="24"/>
           <w:highlight w:val="yellow"/>
         </w:rPr>
-        <w:t>Analyzer</w:t>
+        <w:t xml:space="preserve">Calculator </w:t>
       </w:r>
       <w:r>
         <w:rPr>
@@ -864,7 +866,7 @@
           <w:szCs w:val="24"/>
           <w:highlight w:val="yellow"/>
         </w:rPr>
-        <w:t xml:space="preserve"> V2.0</w:t>
+        <w:t>V2.0</w:t>
       </w:r>
       <w:r>
         <w:rPr>
@@ -4335,18 +4337,7 @@
           <w:sz w:val="24"/>
           <w:szCs w:val="24"/>
         </w:rPr>
-        <w:t>To test and demonstrate execution of your program use the same</w:t>
-      </w:r>
-      <w:bookmarkStart w:id="0" w:name="_GoBack"/>
-      <w:bookmarkEnd w:id="0"/>
-      <w:r>
-        <w:rPr>
-          <w:rFonts w:ascii="Arial" w:eastAsia="Times New Roman" w:hAnsi="Arial" w:cs="Arial"/>
-          <w:color w:val="000000"/>
-          <w:sz w:val="24"/>
-          <w:szCs w:val="24"/>
-        </w:rPr>
-        <w:t xml:space="preserve"> data as the output example above.</w:t>
+        <w:t>To test and demonstrate execution of your program use the same data as the output example above.</w:t>
       </w:r>
     </w:p>
     <w:p>
@@ -6259,7 +6250,7 @@
 </file>
 
 <file path=customXml/itemProps1.xml><?xml version="1.0" encoding="utf-8"?>
-<ds:datastoreItem xmlns:ds="http://schemas.openxmlformats.org/officeDocument/2006/customXml" ds:itemID="{CB3C8BB9-BEFD-481A-BE65-6903A2A135F1}">
+<ds:datastoreItem xmlns:ds="http://schemas.openxmlformats.org/officeDocument/2006/customXml" ds:itemID="{51EE45C2-CCB6-4EB7-9C04-64BCEB775308}">
   <ds:schemaRefs>
     <ds:schemaRef ds:uri="http://schemas.openxmlformats.org/officeDocument/2006/bibliography"/>
   </ds:schemaRefs>

</xml_diff>

<commit_message>
Workshop 4 - Updated at home to include highest/lowest in sample output
</commit_message>
<xml_diff>
--- a/WS04/Workshop4.docx
+++ b/WS04/Workshop4.docx
@@ -846,8 +846,6 @@
         </w:rPr>
         <w:t xml:space="preserve">---=== IPC Temperature </w:t>
       </w:r>
-      <w:bookmarkStart w:id="0" w:name="_GoBack"/>
-      <w:bookmarkEnd w:id="0"/>
       <w:r>
         <w:rPr>
           <w:rFonts w:ascii="Arial" w:eastAsia="Times New Roman" w:hAnsi="Arial" w:cs="Arial"/>
@@ -2899,7 +2897,7 @@
         <w:spacing w:after="0" w:line="240" w:lineRule="auto"/>
         <w:rPr>
           <w:rFonts w:ascii="Consolas" w:hAnsi="Consolas" w:cs="Consolas"/>
-          <w:color w:val="000000"/>
+          <w:color w:val="008000"/>
           <w:sz w:val="19"/>
           <w:szCs w:val="19"/>
           <w:lang w:val="en-CA"/>
@@ -2924,7 +2922,9 @@
         <w:spacing w:after="0" w:line="240" w:lineRule="auto"/>
         <w:rPr>
           <w:rFonts w:ascii="Consolas" w:hAnsi="Consolas" w:cs="Consolas"/>
-          <w:color w:val="000000"/>
+          <w:b/>
+          <w:bCs/>
+          <w:color w:val="FF0000"/>
           <w:sz w:val="19"/>
           <w:szCs w:val="19"/>
           <w:lang w:val="en-CA"/>
@@ -2963,7 +2963,7 @@
         <w:spacing w:after="0" w:line="240" w:lineRule="auto"/>
         <w:rPr>
           <w:rFonts w:ascii="Consolas" w:hAnsi="Consolas" w:cs="Consolas"/>
-          <w:color w:val="000000"/>
+          <w:color w:val="008000"/>
           <w:sz w:val="19"/>
           <w:szCs w:val="19"/>
           <w:lang w:val="en-CA"/>
@@ -2978,7 +2978,9 @@
         <w:spacing w:after="0" w:line="240" w:lineRule="auto"/>
         <w:rPr>
           <w:rFonts w:ascii="Consolas" w:hAnsi="Consolas" w:cs="Consolas"/>
-          <w:color w:val="000000"/>
+          <w:b/>
+          <w:bCs/>
+          <w:color w:val="FF0000"/>
           <w:sz w:val="19"/>
           <w:szCs w:val="19"/>
           <w:lang w:val="en-CA"/>
@@ -3037,7 +3039,7 @@
         <w:spacing w:after="0" w:line="240" w:lineRule="auto"/>
         <w:rPr>
           <w:rFonts w:ascii="Consolas" w:hAnsi="Consolas" w:cs="Consolas"/>
-          <w:color w:val="000000"/>
+          <w:color w:val="008000"/>
           <w:sz w:val="19"/>
           <w:szCs w:val="19"/>
           <w:lang w:val="en-CA"/>
@@ -3076,7 +3078,7 @@
         <w:spacing w:after="0" w:line="240" w:lineRule="auto"/>
         <w:rPr>
           <w:rFonts w:ascii="Consolas" w:hAnsi="Consolas" w:cs="Consolas"/>
-          <w:color w:val="000000"/>
+          <w:color w:val="008000"/>
           <w:sz w:val="19"/>
           <w:szCs w:val="19"/>
           <w:lang w:val="en-CA"/>
@@ -3135,7 +3137,7 @@
         <w:spacing w:after="0" w:line="240" w:lineRule="auto"/>
         <w:rPr>
           <w:rFonts w:ascii="Consolas" w:hAnsi="Consolas" w:cs="Consolas"/>
-          <w:color w:val="000000"/>
+          <w:color w:val="008000"/>
           <w:sz w:val="19"/>
           <w:szCs w:val="19"/>
           <w:lang w:val="en-CA"/>
@@ -3172,7 +3174,7 @@
         <w:spacing w:after="0" w:line="240" w:lineRule="auto"/>
         <w:rPr>
           <w:rFonts w:ascii="Consolas" w:hAnsi="Consolas" w:cs="Consolas"/>
-          <w:color w:val="000000"/>
+          <w:color w:val="008000"/>
           <w:sz w:val="19"/>
           <w:szCs w:val="19"/>
           <w:lang w:val="en-CA"/>
@@ -3208,19 +3210,19 @@
           <w:szCs w:val="19"/>
           <w:lang w:val="en-CA"/>
         </w:rPr>
-        <w:t xml:space="preserve"> - High: </w:t>
-      </w:r>
-      <w:r>
-        <w:rPr>
-          <w:rFonts w:ascii="Consolas" w:hAnsi="Consolas" w:cs="Consolas"/>
-          <w:b/>
-          <w:bCs/>
-          <w:color w:val="FF0000"/>
-          <w:sz w:val="19"/>
-          <w:szCs w:val="19"/>
-          <w:lang w:val="en-CA"/>
-        </w:rPr>
-        <w:t>7</w:t>
+        <w:t xml:space="preserve"> - High:</w:t>
+      </w:r>
+      <w:r>
+        <w:rPr>
+          <w:rFonts w:ascii="Consolas" w:hAnsi="Consolas" w:cs="Consolas"/>
+          <w:b/>
+          <w:bCs/>
+          <w:color w:val="FF0000"/>
+          <w:sz w:val="19"/>
+          <w:szCs w:val="19"/>
+          <w:lang w:val="en-CA"/>
+        </w:rPr>
+        <w:t xml:space="preserve"> 7</w:t>
       </w:r>
     </w:p>
     <w:p>
@@ -3231,7 +3233,7 @@
         <w:spacing w:after="0" w:line="240" w:lineRule="auto"/>
         <w:rPr>
           <w:rFonts w:ascii="Consolas" w:hAnsi="Consolas" w:cs="Consolas"/>
-          <w:color w:val="000000"/>
+          <w:color w:val="008000"/>
           <w:sz w:val="19"/>
           <w:szCs w:val="19"/>
           <w:lang w:val="en-CA"/>
@@ -3268,7 +3270,7 @@
         <w:spacing w:after="0" w:line="240" w:lineRule="auto"/>
         <w:rPr>
           <w:rFonts w:ascii="Consolas" w:hAnsi="Consolas" w:cs="Consolas"/>
-          <w:color w:val="000000"/>
+          <w:color w:val="008000"/>
           <w:sz w:val="19"/>
           <w:szCs w:val="19"/>
           <w:lang w:val="en-CA"/>
@@ -3325,35 +3327,28 @@
         <w:autoSpaceDN w:val="0"/>
         <w:adjustRightInd w:val="0"/>
         <w:spacing w:after="0" w:line="240" w:lineRule="auto"/>
-        <w:rPr>
-          <w:rFonts w:ascii="Consolas" w:hAnsi="Consolas" w:cs="Consolas"/>
-          <w:color w:val="000000"/>
-          <w:sz w:val="19"/>
-          <w:szCs w:val="19"/>
-          <w:lang w:val="en-CA"/>
-        </w:rPr>
-      </w:pPr>
-      <w:r>
-        <w:rPr>
-          <w:rFonts w:ascii="Consolas" w:hAnsi="Consolas" w:cs="Consolas"/>
-          <w:color w:val="008000"/>
-          <w:sz w:val="19"/>
-          <w:szCs w:val="19"/>
-          <w:lang w:val="en-CA"/>
-        </w:rPr>
-        <w:t xml:space="preserve">Day 4 - Low: </w:t>
-      </w:r>
-      <w:r>
-        <w:rPr>
-          <w:rFonts w:ascii="Consolas" w:hAnsi="Consolas" w:cs="Consolas"/>
-          <w:b/>
-          <w:bCs/>
-          <w:color w:val="FF0000"/>
-          <w:sz w:val="19"/>
-          <w:szCs w:val="19"/>
-          <w:lang w:val="en-CA"/>
-        </w:rPr>
-        <w:t>-4</w:t>
+      </w:pPr>
+      <w:r>
+        <w:rPr>
+          <w:rFonts w:ascii="Consolas" w:hAnsi="Consolas" w:cs="Consolas"/>
+          <w:color w:val="008000"/>
+          <w:sz w:val="19"/>
+          <w:szCs w:val="19"/>
+          <w:lang w:val="en-CA"/>
+        </w:rPr>
+        <w:t>Day 4 - Low:</w:t>
+      </w:r>
+      <w:r>
+        <w:rPr>
+          <w:rFonts w:ascii="Consolas" w:hAnsi="Consolas" w:cs="Consolas"/>
+          <w:b/>
+          <w:bCs/>
+          <w:color w:val="FF0000"/>
+          <w:sz w:val="19"/>
+          <w:szCs w:val="19"/>
+          <w:lang w:val="en-CA"/>
+        </w:rPr>
+        <w:t xml:space="preserve"> -4</w:t>
       </w:r>
     </w:p>
     <w:p>
@@ -3364,7 +3359,7 @@
         <w:spacing w:after="0" w:line="240" w:lineRule="auto"/>
         <w:rPr>
           <w:rFonts w:ascii="Consolas" w:hAnsi="Consolas" w:cs="Consolas"/>
-          <w:color w:val="000000"/>
+          <w:color w:val="008000"/>
           <w:sz w:val="19"/>
           <w:szCs w:val="19"/>
           <w:lang w:val="en-CA"/>
@@ -3379,33 +3374,23 @@
         <w:spacing w:after="0" w:line="240" w:lineRule="auto"/>
         <w:rPr>
           <w:rFonts w:ascii="Consolas" w:hAnsi="Consolas" w:cs="Consolas"/>
-          <w:color w:val="000000"/>
-          <w:sz w:val="19"/>
-          <w:szCs w:val="19"/>
-          <w:lang w:val="en-CA"/>
-        </w:rPr>
-      </w:pPr>
-      <w:proofErr w:type="gramStart"/>
-      <w:r>
-        <w:rPr>
-          <w:rFonts w:ascii="Consolas" w:hAnsi="Consolas" w:cs="Consolas"/>
-          <w:color w:val="008000"/>
-          <w:sz w:val="19"/>
-          <w:szCs w:val="19"/>
-          <w:lang w:val="en-CA"/>
-        </w:rPr>
-        <w:t>Day  Hi</w:t>
-      </w:r>
-      <w:proofErr w:type="gramEnd"/>
-      <w:r>
-        <w:rPr>
-          <w:rFonts w:ascii="Consolas" w:hAnsi="Consolas" w:cs="Consolas"/>
-          <w:color w:val="008000"/>
-          <w:sz w:val="19"/>
-          <w:szCs w:val="19"/>
-          <w:lang w:val="en-CA"/>
-        </w:rPr>
-        <w:t xml:space="preserve">  Low</w:t>
+          <w:color w:val="008000"/>
+          <w:sz w:val="19"/>
+          <w:szCs w:val="19"/>
+          <w:lang w:val="en-CA"/>
+        </w:rPr>
+      </w:pPr>
+      <w:bookmarkStart w:id="0" w:name="_GoBack"/>
+      <w:bookmarkEnd w:id="0"/>
+      <w:r>
+        <w:rPr>
+          <w:rFonts w:ascii="Consolas" w:hAnsi="Consolas" w:cs="Consolas"/>
+          <w:color w:val="008000"/>
+          <w:sz w:val="19"/>
+          <w:szCs w:val="19"/>
+          <w:lang w:val="en-CA"/>
+        </w:rPr>
+        <w:t>Day  Hi  Low</w:t>
       </w:r>
     </w:p>
     <w:p>
@@ -3416,7 +3401,7 @@
         <w:spacing w:after="0" w:line="240" w:lineRule="auto"/>
         <w:rPr>
           <w:rFonts w:ascii="Consolas" w:hAnsi="Consolas" w:cs="Consolas"/>
-          <w:color w:val="000000"/>
+          <w:color w:val="008000"/>
           <w:sz w:val="19"/>
           <w:szCs w:val="19"/>
           <w:lang w:val="en-CA"/>
@@ -3441,7 +3426,7 @@
         <w:spacing w:after="0" w:line="240" w:lineRule="auto"/>
         <w:rPr>
           <w:rFonts w:ascii="Consolas" w:hAnsi="Consolas" w:cs="Consolas"/>
-          <w:color w:val="000000"/>
+          <w:color w:val="008000"/>
           <w:sz w:val="19"/>
           <w:szCs w:val="19"/>
           <w:lang w:val="en-CA"/>
@@ -3466,7 +3451,7 @@
         <w:spacing w:after="0" w:line="240" w:lineRule="auto"/>
         <w:rPr>
           <w:rFonts w:ascii="Consolas" w:hAnsi="Consolas" w:cs="Consolas"/>
-          <w:color w:val="000000"/>
+          <w:color w:val="008000"/>
           <w:sz w:val="19"/>
           <w:szCs w:val="19"/>
           <w:lang w:val="en-CA"/>
@@ -3516,7 +3501,7 @@
         <w:spacing w:after="0" w:line="240" w:lineRule="auto"/>
         <w:rPr>
           <w:rFonts w:ascii="Consolas" w:hAnsi="Consolas" w:cs="Consolas"/>
-          <w:color w:val="000000"/>
+          <w:color w:val="008000"/>
           <w:sz w:val="19"/>
           <w:szCs w:val="19"/>
           <w:lang w:val="en-CA"/>
@@ -3531,21 +3516,21 @@
         <w:spacing w:after="0" w:line="240" w:lineRule="auto"/>
         <w:rPr>
           <w:rFonts w:ascii="Consolas" w:hAnsi="Consolas" w:cs="Consolas"/>
-          <w:color w:val="000000"/>
-          <w:sz w:val="19"/>
-          <w:szCs w:val="19"/>
-          <w:lang w:val="en-CA"/>
-        </w:rPr>
-      </w:pPr>
-      <w:r>
-        <w:rPr>
-          <w:rFonts w:ascii="Consolas" w:hAnsi="Consolas" w:cs="Consolas"/>
-          <w:color w:val="008000"/>
-          <w:sz w:val="19"/>
-          <w:szCs w:val="19"/>
-          <w:lang w:val="en-CA"/>
-        </w:rPr>
-        <w:t xml:space="preserve">Enter a number between </w:t>
+          <w:color w:val="008000"/>
+          <w:sz w:val="19"/>
+          <w:szCs w:val="19"/>
+          <w:lang w:val="en-CA"/>
+        </w:rPr>
+      </w:pPr>
+      <w:r>
+        <w:rPr>
+          <w:rFonts w:ascii="Consolas" w:hAnsi="Consolas" w:cs="Consolas"/>
+          <w:color w:val="008000"/>
+          <w:sz w:val="19"/>
+          <w:szCs w:val="19"/>
+          <w:lang w:val="en-CA"/>
+        </w:rPr>
+        <w:t xml:space="preserve">The highest temperature was </w:t>
       </w:r>
       <w:proofErr w:type="gramStart"/>
       <w:r>
@@ -3556,7 +3541,7 @@
           <w:szCs w:val="19"/>
           <w:lang w:val="en-CA"/>
         </w:rPr>
-        <w:t>1</w:t>
+        <w:t>9</w:t>
       </w:r>
       <w:proofErr w:type="gramEnd"/>
       <w:r>
@@ -3567,19 +3552,7 @@
           <w:szCs w:val="19"/>
           <w:lang w:val="en-CA"/>
         </w:rPr>
-        <w:t xml:space="preserve"> and 4 to see the average temperature for the entered number of days, enter a negative number to exit: </w:t>
-      </w:r>
-      <w:r>
-        <w:rPr>
-          <w:rFonts w:ascii="Consolas" w:hAnsi="Consolas" w:cs="Consolas"/>
-          <w:b/>
-          <w:bCs/>
-          <w:color w:val="FF0000"/>
-          <w:sz w:val="19"/>
-          <w:szCs w:val="19"/>
-          <w:lang w:val="en-CA"/>
-        </w:rPr>
-        <w:t>5</w:t>
+        <w:t>, on day 4</w:t>
       </w:r>
     </w:p>
     <w:p>
@@ -3590,12 +3563,44 @@
         <w:spacing w:after="0" w:line="240" w:lineRule="auto"/>
         <w:rPr>
           <w:rFonts w:ascii="Consolas" w:hAnsi="Consolas" w:cs="Consolas"/>
-          <w:color w:val="000000"/>
-          <w:sz w:val="19"/>
-          <w:szCs w:val="19"/>
-          <w:lang w:val="en-CA"/>
-        </w:rPr>
-      </w:pPr>
+          <w:color w:val="008000"/>
+          <w:sz w:val="19"/>
+          <w:szCs w:val="19"/>
+          <w:lang w:val="en-CA"/>
+        </w:rPr>
+      </w:pPr>
+      <w:r>
+        <w:rPr>
+          <w:rFonts w:ascii="Consolas" w:hAnsi="Consolas" w:cs="Consolas"/>
+          <w:color w:val="008000"/>
+          <w:sz w:val="19"/>
+          <w:szCs w:val="19"/>
+          <w:lang w:val="en-CA"/>
+        </w:rPr>
+        <w:t xml:space="preserve">The lowest temperature was </w:t>
+      </w:r>
+      <w:proofErr w:type="gramStart"/>
+      <w:r>
+        <w:rPr>
+          <w:rFonts w:ascii="Consolas" w:hAnsi="Consolas" w:cs="Consolas"/>
+          <w:color w:val="008000"/>
+          <w:sz w:val="19"/>
+          <w:szCs w:val="19"/>
+          <w:lang w:val="en-CA"/>
+        </w:rPr>
+        <w:t>-4</w:t>
+      </w:r>
+      <w:proofErr w:type="gramEnd"/>
+      <w:r>
+        <w:rPr>
+          <w:rFonts w:ascii="Consolas" w:hAnsi="Consolas" w:cs="Consolas"/>
+          <w:color w:val="008000"/>
+          <w:sz w:val="19"/>
+          <w:szCs w:val="19"/>
+          <w:lang w:val="en-CA"/>
+        </w:rPr>
+        <w:t>, on day 4</w:t>
+      </w:r>
     </w:p>
     <w:p>
       <w:pPr>
@@ -3605,56 +3610,12 @@
         <w:spacing w:after="0" w:line="240" w:lineRule="auto"/>
         <w:rPr>
           <w:rFonts w:ascii="Consolas" w:hAnsi="Consolas" w:cs="Consolas"/>
-          <w:color w:val="000000"/>
-          <w:sz w:val="19"/>
-          <w:szCs w:val="19"/>
-          <w:lang w:val="en-CA"/>
-        </w:rPr>
-      </w:pPr>
-      <w:r>
-        <w:rPr>
-          <w:rFonts w:ascii="Consolas" w:hAnsi="Consolas" w:cs="Consolas"/>
-          <w:color w:val="008000"/>
-          <w:sz w:val="19"/>
-          <w:szCs w:val="19"/>
-          <w:lang w:val="en-CA"/>
-        </w:rPr>
-        <w:t xml:space="preserve">Invalid </w:t>
-      </w:r>
-      <w:proofErr w:type="gramStart"/>
-      <w:r>
-        <w:rPr>
-          <w:rFonts w:ascii="Consolas" w:hAnsi="Consolas" w:cs="Consolas"/>
-          <w:color w:val="008000"/>
-          <w:sz w:val="19"/>
-          <w:szCs w:val="19"/>
-          <w:lang w:val="en-CA"/>
-        </w:rPr>
-        <w:t>entry,</w:t>
-      </w:r>
-      <w:proofErr w:type="gramEnd"/>
-      <w:r>
-        <w:rPr>
-          <w:rFonts w:ascii="Consolas" w:hAnsi="Consolas" w:cs="Consolas"/>
-          <w:color w:val="008000"/>
-          <w:sz w:val="19"/>
-          <w:szCs w:val="19"/>
-          <w:lang w:val="en-CA"/>
-        </w:rPr>
-        <w:t xml:space="preserve"> please enter a number between 1 and 4, inclusive: </w:t>
-      </w:r>
-      <w:r>
-        <w:rPr>
-          <w:rFonts w:ascii="Consolas" w:hAnsi="Consolas" w:cs="Consolas"/>
-          <w:b/>
-          <w:bCs/>
-          <w:color w:val="FF0000"/>
-          <w:sz w:val="19"/>
-          <w:szCs w:val="19"/>
-          <w:lang w:val="en-CA"/>
-        </w:rPr>
-        <w:t>3</w:t>
-      </w:r>
+          <w:color w:val="008000"/>
+          <w:sz w:val="19"/>
+          <w:szCs w:val="19"/>
+          <w:lang w:val="en-CA"/>
+        </w:rPr>
+      </w:pPr>
     </w:p>
     <w:p>
       <w:pPr>
@@ -3664,12 +3625,58 @@
         <w:spacing w:after="0" w:line="240" w:lineRule="auto"/>
         <w:rPr>
           <w:rFonts w:ascii="Consolas" w:hAnsi="Consolas" w:cs="Consolas"/>
-          <w:color w:val="000000"/>
-          <w:sz w:val="19"/>
-          <w:szCs w:val="19"/>
-          <w:lang w:val="en-CA"/>
-        </w:rPr>
-      </w:pPr>
+          <w:b/>
+          <w:bCs/>
+          <w:color w:val="FF0000"/>
+          <w:sz w:val="19"/>
+          <w:szCs w:val="19"/>
+          <w:lang w:val="en-CA"/>
+        </w:rPr>
+      </w:pPr>
+      <w:r>
+        <w:rPr>
+          <w:rFonts w:ascii="Consolas" w:hAnsi="Consolas" w:cs="Consolas"/>
+          <w:color w:val="008000"/>
+          <w:sz w:val="19"/>
+          <w:szCs w:val="19"/>
+          <w:lang w:val="en-CA"/>
+        </w:rPr>
+        <w:t xml:space="preserve">Enter a number between </w:t>
+      </w:r>
+      <w:proofErr w:type="gramStart"/>
+      <w:r>
+        <w:rPr>
+          <w:rFonts w:ascii="Consolas" w:hAnsi="Consolas" w:cs="Consolas"/>
+          <w:color w:val="008000"/>
+          <w:sz w:val="19"/>
+          <w:szCs w:val="19"/>
+          <w:lang w:val="en-CA"/>
+        </w:rPr>
+        <w:t>1</w:t>
+      </w:r>
+      <w:proofErr w:type="gramEnd"/>
+      <w:r>
+        <w:rPr>
+          <w:rFonts w:ascii="Consolas" w:hAnsi="Consolas" w:cs="Consolas"/>
+          <w:color w:val="008000"/>
+          <w:sz w:val="19"/>
+          <w:szCs w:val="19"/>
+          <w:lang w:val="en-CA"/>
+        </w:rPr>
+        <w:t xml:space="preserve"> and 4 to see the average temperature for the entered number of days, enter a negative number to exit: </w:t>
+      </w:r>
+      <w:r>
+        <w:rPr>
+          <w:rFonts w:ascii="Consolas" w:hAnsi="Consolas" w:cs="Consolas"/>
+          <w:b/>
+          <w:bCs/>
+          <w:color w:val="FF0000"/>
+          <w:sz w:val="19"/>
+          <w:szCs w:val="19"/>
+          <w:lang w:val="en-CA"/>
+        </w:rPr>
+        <w:t>5</w:t>
+      </w:r>
     </w:p>
     <w:p>
       <w:pPr>
@@ -3679,44 +3686,12 @@
         <w:spacing w:after="0" w:line="240" w:lineRule="auto"/>
         <w:rPr>
           <w:rFonts w:ascii="Consolas" w:hAnsi="Consolas" w:cs="Consolas"/>
-          <w:color w:val="000000"/>
-          <w:sz w:val="19"/>
-          <w:szCs w:val="19"/>
-          <w:lang w:val="en-CA"/>
-        </w:rPr>
-      </w:pPr>
-      <w:r>
-        <w:rPr>
-          <w:rFonts w:ascii="Consolas" w:hAnsi="Consolas" w:cs="Consolas"/>
-          <w:color w:val="008000"/>
-          <w:sz w:val="19"/>
-          <w:szCs w:val="19"/>
-          <w:lang w:val="en-CA"/>
-        </w:rPr>
-        <w:t xml:space="preserve">The average temperature up to day 3 </w:t>
-      </w:r>
-      <w:proofErr w:type="gramStart"/>
-      <w:r>
-        <w:rPr>
-          <w:rFonts w:ascii="Consolas" w:hAnsi="Consolas" w:cs="Consolas"/>
-          <w:color w:val="008000"/>
-          <w:sz w:val="19"/>
-          <w:szCs w:val="19"/>
-          <w:lang w:val="en-CA"/>
-        </w:rPr>
-        <w:t>is:</w:t>
-      </w:r>
-      <w:proofErr w:type="gramEnd"/>
-      <w:r>
-        <w:rPr>
-          <w:rFonts w:ascii="Consolas" w:hAnsi="Consolas" w:cs="Consolas"/>
-          <w:color w:val="008000"/>
-          <w:sz w:val="19"/>
-          <w:szCs w:val="19"/>
-          <w:lang w:val="en-CA"/>
-        </w:rPr>
-        <w:t xml:space="preserve"> 2.50</w:t>
-      </w:r>
+          <w:color w:val="008000"/>
+          <w:sz w:val="19"/>
+          <w:szCs w:val="19"/>
+          <w:lang w:val="en-CA"/>
+        </w:rPr>
+      </w:pPr>
     </w:p>
     <w:p>
       <w:pPr>
@@ -3726,12 +3701,58 @@
         <w:spacing w:after="0" w:line="240" w:lineRule="auto"/>
         <w:rPr>
           <w:rFonts w:ascii="Consolas" w:hAnsi="Consolas" w:cs="Consolas"/>
-          <w:color w:val="000000"/>
-          <w:sz w:val="19"/>
-          <w:szCs w:val="19"/>
-          <w:lang w:val="en-CA"/>
-        </w:rPr>
-      </w:pPr>
+          <w:b/>
+          <w:bCs/>
+          <w:color w:val="FF0000"/>
+          <w:sz w:val="19"/>
+          <w:szCs w:val="19"/>
+          <w:lang w:val="en-CA"/>
+        </w:rPr>
+      </w:pPr>
+      <w:r>
+        <w:rPr>
+          <w:rFonts w:ascii="Consolas" w:hAnsi="Consolas" w:cs="Consolas"/>
+          <w:color w:val="008000"/>
+          <w:sz w:val="19"/>
+          <w:szCs w:val="19"/>
+          <w:lang w:val="en-CA"/>
+        </w:rPr>
+        <w:t xml:space="preserve">Invalid </w:t>
+      </w:r>
+      <w:proofErr w:type="gramStart"/>
+      <w:r>
+        <w:rPr>
+          <w:rFonts w:ascii="Consolas" w:hAnsi="Consolas" w:cs="Consolas"/>
+          <w:color w:val="008000"/>
+          <w:sz w:val="19"/>
+          <w:szCs w:val="19"/>
+          <w:lang w:val="en-CA"/>
+        </w:rPr>
+        <w:t>entry,</w:t>
+      </w:r>
+      <w:proofErr w:type="gramEnd"/>
+      <w:r>
+        <w:rPr>
+          <w:rFonts w:ascii="Consolas" w:hAnsi="Consolas" w:cs="Consolas"/>
+          <w:color w:val="008000"/>
+          <w:sz w:val="19"/>
+          <w:szCs w:val="19"/>
+          <w:lang w:val="en-CA"/>
+        </w:rPr>
+        <w:t xml:space="preserve"> please enter a number between 1 and 4, inclusive: </w:t>
+      </w:r>
+      <w:r>
+        <w:rPr>
+          <w:rFonts w:ascii="Consolas" w:hAnsi="Consolas" w:cs="Consolas"/>
+          <w:b/>
+          <w:bCs/>
+          <w:color w:val="FF0000"/>
+          <w:sz w:val="19"/>
+          <w:szCs w:val="19"/>
+          <w:lang w:val="en-CA"/>
+        </w:rPr>
+        <w:t>3</w:t>
+      </w:r>
     </w:p>
     <w:p>
       <w:pPr>
@@ -3741,58 +3762,12 @@
         <w:spacing w:after="0" w:line="240" w:lineRule="auto"/>
         <w:rPr>
           <w:rFonts w:ascii="Consolas" w:hAnsi="Consolas" w:cs="Consolas"/>
-          <w:b/>
-          <w:bCs/>
-          <w:color w:val="FF0000"/>
-          <w:sz w:val="19"/>
-          <w:szCs w:val="19"/>
-          <w:lang w:val="en-CA"/>
-        </w:rPr>
-      </w:pPr>
-      <w:r>
-        <w:rPr>
-          <w:rFonts w:ascii="Consolas" w:hAnsi="Consolas" w:cs="Consolas"/>
-          <w:color w:val="008000"/>
-          <w:sz w:val="19"/>
-          <w:szCs w:val="19"/>
-          <w:lang w:val="en-CA"/>
-        </w:rPr>
-        <w:t xml:space="preserve">Enter a number between </w:t>
-      </w:r>
-      <w:proofErr w:type="gramStart"/>
-      <w:r>
-        <w:rPr>
-          <w:rFonts w:ascii="Consolas" w:hAnsi="Consolas" w:cs="Consolas"/>
-          <w:color w:val="008000"/>
-          <w:sz w:val="19"/>
-          <w:szCs w:val="19"/>
-          <w:lang w:val="en-CA"/>
-        </w:rPr>
-        <w:t>1</w:t>
-      </w:r>
-      <w:proofErr w:type="gramEnd"/>
-      <w:r>
-        <w:rPr>
-          <w:rFonts w:ascii="Consolas" w:hAnsi="Consolas" w:cs="Consolas"/>
-          <w:color w:val="008000"/>
-          <w:sz w:val="19"/>
-          <w:szCs w:val="19"/>
-          <w:lang w:val="en-CA"/>
-        </w:rPr>
-        <w:t xml:space="preserve"> and 4 to see the average temperature for the entered number of days, enter a negative number to exit: </w:t>
-      </w:r>
-      <w:r>
-        <w:rPr>
-          <w:rFonts w:ascii="Consolas" w:hAnsi="Consolas" w:cs="Consolas"/>
-          <w:b/>
-          <w:bCs/>
-          <w:color w:val="FF0000"/>
-          <w:sz w:val="19"/>
-          <w:szCs w:val="19"/>
-          <w:lang w:val="en-CA"/>
-        </w:rPr>
-        <w:t>2</w:t>
-      </w:r>
+          <w:color w:val="008000"/>
+          <w:sz w:val="19"/>
+          <w:szCs w:val="19"/>
+          <w:lang w:val="en-CA"/>
+        </w:rPr>
+      </w:pPr>
     </w:p>
     <w:p>
       <w:pPr>
@@ -3802,12 +3777,44 @@
         <w:spacing w:after="0" w:line="240" w:lineRule="auto"/>
         <w:rPr>
           <w:rFonts w:ascii="Consolas" w:hAnsi="Consolas" w:cs="Consolas"/>
-          <w:color w:val="000000"/>
-          <w:sz w:val="19"/>
-          <w:szCs w:val="19"/>
-          <w:lang w:val="en-CA"/>
-        </w:rPr>
-      </w:pPr>
+          <w:color w:val="008000"/>
+          <w:sz w:val="19"/>
+          <w:szCs w:val="19"/>
+          <w:lang w:val="en-CA"/>
+        </w:rPr>
+      </w:pPr>
+      <w:r>
+        <w:rPr>
+          <w:rFonts w:ascii="Consolas" w:hAnsi="Consolas" w:cs="Consolas"/>
+          <w:color w:val="008000"/>
+          <w:sz w:val="19"/>
+          <w:szCs w:val="19"/>
+          <w:lang w:val="en-CA"/>
+        </w:rPr>
+        <w:t xml:space="preserve">The average temperature up to day 3 </w:t>
+      </w:r>
+      <w:proofErr w:type="gramStart"/>
+      <w:r>
+        <w:rPr>
+          <w:rFonts w:ascii="Consolas" w:hAnsi="Consolas" w:cs="Consolas"/>
+          <w:color w:val="008000"/>
+          <w:sz w:val="19"/>
+          <w:szCs w:val="19"/>
+          <w:lang w:val="en-CA"/>
+        </w:rPr>
+        <w:t>is:</w:t>
+      </w:r>
+      <w:proofErr w:type="gramEnd"/>
+      <w:r>
+        <w:rPr>
+          <w:rFonts w:ascii="Consolas" w:hAnsi="Consolas" w:cs="Consolas"/>
+          <w:color w:val="008000"/>
+          <w:sz w:val="19"/>
+          <w:szCs w:val="19"/>
+          <w:lang w:val="en-CA"/>
+        </w:rPr>
+        <w:t xml:space="preserve"> 2.50</w:t>
+      </w:r>
     </w:p>
     <w:p>
       <w:pPr>
@@ -3817,44 +3824,12 @@
         <w:spacing w:after="0" w:line="240" w:lineRule="auto"/>
         <w:rPr>
           <w:rFonts w:ascii="Consolas" w:hAnsi="Consolas" w:cs="Consolas"/>
-          <w:color w:val="000000"/>
-          <w:sz w:val="19"/>
-          <w:szCs w:val="19"/>
-          <w:lang w:val="en-CA"/>
-        </w:rPr>
-      </w:pPr>
-      <w:r>
-        <w:rPr>
-          <w:rFonts w:ascii="Consolas" w:hAnsi="Consolas" w:cs="Consolas"/>
-          <w:color w:val="008000"/>
-          <w:sz w:val="19"/>
-          <w:szCs w:val="19"/>
-          <w:lang w:val="en-CA"/>
-        </w:rPr>
-        <w:t xml:space="preserve">The average temperature up to day 2 </w:t>
-      </w:r>
-      <w:proofErr w:type="gramStart"/>
-      <w:r>
-        <w:rPr>
-          <w:rFonts w:ascii="Consolas" w:hAnsi="Consolas" w:cs="Consolas"/>
-          <w:color w:val="008000"/>
-          <w:sz w:val="19"/>
-          <w:szCs w:val="19"/>
-          <w:lang w:val="en-CA"/>
-        </w:rPr>
-        <w:t>is:</w:t>
-      </w:r>
-      <w:proofErr w:type="gramEnd"/>
-      <w:r>
-        <w:rPr>
-          <w:rFonts w:ascii="Consolas" w:hAnsi="Consolas" w:cs="Consolas"/>
-          <w:color w:val="008000"/>
-          <w:sz w:val="19"/>
-          <w:szCs w:val="19"/>
-          <w:lang w:val="en-CA"/>
-        </w:rPr>
-        <w:t xml:space="preserve"> 2.75</w:t>
-      </w:r>
+          <w:color w:val="008000"/>
+          <w:sz w:val="19"/>
+          <w:szCs w:val="19"/>
+          <w:lang w:val="en-CA"/>
+        </w:rPr>
+      </w:pPr>
     </w:p>
     <w:p>
       <w:pPr>
@@ -3864,12 +3839,58 @@
         <w:spacing w:after="0" w:line="240" w:lineRule="auto"/>
         <w:rPr>
           <w:rFonts w:ascii="Consolas" w:hAnsi="Consolas" w:cs="Consolas"/>
-          <w:color w:val="000000"/>
-          <w:sz w:val="19"/>
-          <w:szCs w:val="19"/>
-          <w:lang w:val="en-CA"/>
-        </w:rPr>
-      </w:pPr>
+          <w:b/>
+          <w:bCs/>
+          <w:color w:val="FF0000"/>
+          <w:sz w:val="19"/>
+          <w:szCs w:val="19"/>
+          <w:lang w:val="en-CA"/>
+        </w:rPr>
+      </w:pPr>
+      <w:r>
+        <w:rPr>
+          <w:rFonts w:ascii="Consolas" w:hAnsi="Consolas" w:cs="Consolas"/>
+          <w:color w:val="008000"/>
+          <w:sz w:val="19"/>
+          <w:szCs w:val="19"/>
+          <w:lang w:val="en-CA"/>
+        </w:rPr>
+        <w:t xml:space="preserve">Enter a number between </w:t>
+      </w:r>
+      <w:proofErr w:type="gramStart"/>
+      <w:r>
+        <w:rPr>
+          <w:rFonts w:ascii="Consolas" w:hAnsi="Consolas" w:cs="Consolas"/>
+          <w:color w:val="008000"/>
+          <w:sz w:val="19"/>
+          <w:szCs w:val="19"/>
+          <w:lang w:val="en-CA"/>
+        </w:rPr>
+        <w:t>1</w:t>
+      </w:r>
+      <w:proofErr w:type="gramEnd"/>
+      <w:r>
+        <w:rPr>
+          <w:rFonts w:ascii="Consolas" w:hAnsi="Consolas" w:cs="Consolas"/>
+          <w:color w:val="008000"/>
+          <w:sz w:val="19"/>
+          <w:szCs w:val="19"/>
+          <w:lang w:val="en-CA"/>
+        </w:rPr>
+        <w:t xml:space="preserve"> and 4 to see the average temperature for the entered number of days, enter a negative number to exit: </w:t>
+      </w:r>
+      <w:r>
+        <w:rPr>
+          <w:rFonts w:ascii="Consolas" w:hAnsi="Consolas" w:cs="Consolas"/>
+          <w:b/>
+          <w:bCs/>
+          <w:color w:val="FF0000"/>
+          <w:sz w:val="19"/>
+          <w:szCs w:val="19"/>
+          <w:lang w:val="en-CA"/>
+        </w:rPr>
+        <w:t>2</w:t>
+      </w:r>
     </w:p>
     <w:p>
       <w:pPr>
@@ -3879,34 +3900,12 @@
         <w:spacing w:after="0" w:line="240" w:lineRule="auto"/>
         <w:rPr>
           <w:rFonts w:ascii="Consolas" w:hAnsi="Consolas" w:cs="Consolas"/>
-          <w:color w:val="000000"/>
-          <w:sz w:val="19"/>
-          <w:szCs w:val="19"/>
-          <w:lang w:val="en-CA"/>
-        </w:rPr>
-      </w:pPr>
-      <w:r>
-        <w:rPr>
-          <w:rFonts w:ascii="Consolas" w:hAnsi="Consolas" w:cs="Consolas"/>
-          <w:color w:val="008000"/>
-          <w:sz w:val="19"/>
-          <w:szCs w:val="19"/>
-          <w:lang w:val="en-CA"/>
-        </w:rPr>
-        <w:t xml:space="preserve">Enter a number between 1 and 4 to see the average temperature for the entered number of days, enter a negative number to exit: </w:t>
-      </w:r>
-      <w:r>
-        <w:rPr>
-          <w:rFonts w:ascii="Consolas" w:hAnsi="Consolas" w:cs="Consolas"/>
-          <w:b/>
-          <w:bCs/>
-          <w:color w:val="FF0000"/>
-          <w:sz w:val="19"/>
-          <w:szCs w:val="19"/>
-          <w:lang w:val="en-CA"/>
-        </w:rPr>
-        <w:t>-1</w:t>
-      </w:r>
+          <w:color w:val="008000"/>
+          <w:sz w:val="19"/>
+          <w:szCs w:val="19"/>
+          <w:lang w:val="en-CA"/>
+        </w:rPr>
+      </w:pPr>
     </w:p>
     <w:p>
       <w:pPr>
@@ -3916,21 +3915,124 @@
         <w:spacing w:after="0" w:line="240" w:lineRule="auto"/>
         <w:rPr>
           <w:rFonts w:ascii="Consolas" w:hAnsi="Consolas" w:cs="Consolas"/>
-          <w:color w:val="000000"/>
-          <w:sz w:val="19"/>
-          <w:szCs w:val="19"/>
-          <w:lang w:val="en-CA"/>
-        </w:rPr>
-      </w:pPr>
-    </w:p>
-    <w:p>
-      <w:pPr>
-        <w:pStyle w:val="Heading2"/>
-        <w:rPr>
-          <w:rFonts w:ascii="Courier" w:eastAsia="Times New Roman" w:hAnsi="Courier" w:cs="Arial"/>
-          <w:color w:val="70AD47" w:themeColor="accent6"/>
-          <w:sz w:val="24"/>
-          <w:szCs w:val="24"/>
+          <w:color w:val="008000"/>
+          <w:sz w:val="19"/>
+          <w:szCs w:val="19"/>
+          <w:lang w:val="en-CA"/>
+        </w:rPr>
+      </w:pPr>
+      <w:r>
+        <w:rPr>
+          <w:rFonts w:ascii="Consolas" w:hAnsi="Consolas" w:cs="Consolas"/>
+          <w:color w:val="008000"/>
+          <w:sz w:val="19"/>
+          <w:szCs w:val="19"/>
+          <w:lang w:val="en-CA"/>
+        </w:rPr>
+        <w:t xml:space="preserve">The average temperature up to day 2 </w:t>
+      </w:r>
+      <w:proofErr w:type="gramStart"/>
+      <w:r>
+        <w:rPr>
+          <w:rFonts w:ascii="Consolas" w:hAnsi="Consolas" w:cs="Consolas"/>
+          <w:color w:val="008000"/>
+          <w:sz w:val="19"/>
+          <w:szCs w:val="19"/>
+          <w:lang w:val="en-CA"/>
+        </w:rPr>
+        <w:t>is:</w:t>
+      </w:r>
+      <w:proofErr w:type="gramEnd"/>
+      <w:r>
+        <w:rPr>
+          <w:rFonts w:ascii="Consolas" w:hAnsi="Consolas" w:cs="Consolas"/>
+          <w:color w:val="008000"/>
+          <w:sz w:val="19"/>
+          <w:szCs w:val="19"/>
+          <w:lang w:val="en-CA"/>
+        </w:rPr>
+        <w:t xml:space="preserve"> 2.75</w:t>
+      </w:r>
+    </w:p>
+    <w:p>
+      <w:pPr>
+        <w:autoSpaceDE w:val="0"/>
+        <w:autoSpaceDN w:val="0"/>
+        <w:adjustRightInd w:val="0"/>
+        <w:spacing w:after="0" w:line="240" w:lineRule="auto"/>
+        <w:rPr>
+          <w:rFonts w:ascii="Consolas" w:hAnsi="Consolas" w:cs="Consolas"/>
+          <w:color w:val="008000"/>
+          <w:sz w:val="19"/>
+          <w:szCs w:val="19"/>
+          <w:lang w:val="en-CA"/>
+        </w:rPr>
+      </w:pPr>
+    </w:p>
+    <w:p>
+      <w:pPr>
+        <w:autoSpaceDE w:val="0"/>
+        <w:autoSpaceDN w:val="0"/>
+        <w:adjustRightInd w:val="0"/>
+        <w:spacing w:after="0" w:line="240" w:lineRule="auto"/>
+        <w:rPr>
+          <w:rFonts w:ascii="Consolas" w:hAnsi="Consolas" w:cs="Consolas"/>
+          <w:color w:val="008000"/>
+          <w:sz w:val="19"/>
+          <w:szCs w:val="19"/>
+          <w:lang w:val="en-CA"/>
+        </w:rPr>
+      </w:pPr>
+      <w:r>
+        <w:rPr>
+          <w:rFonts w:ascii="Consolas" w:hAnsi="Consolas" w:cs="Consolas"/>
+          <w:color w:val="008000"/>
+          <w:sz w:val="19"/>
+          <w:szCs w:val="19"/>
+          <w:lang w:val="en-CA"/>
+        </w:rPr>
+        <w:t xml:space="preserve">Enter a number between 1 and 4 to see the average temperature for the entered number of days, enter a negative number to exit: </w:t>
+      </w:r>
+      <w:r>
+        <w:rPr>
+          <w:rFonts w:ascii="Consolas" w:hAnsi="Consolas" w:cs="Consolas"/>
+          <w:b/>
+          <w:bCs/>
+          <w:color w:val="FF0000"/>
+          <w:sz w:val="19"/>
+          <w:szCs w:val="19"/>
+          <w:lang w:val="en-CA"/>
+        </w:rPr>
+        <w:t>-1</w:t>
+      </w:r>
+    </w:p>
+    <w:p>
+      <w:pPr>
+        <w:autoSpaceDE w:val="0"/>
+        <w:autoSpaceDN w:val="0"/>
+        <w:adjustRightInd w:val="0"/>
+        <w:spacing w:after="0" w:line="240" w:lineRule="auto"/>
+        <w:rPr>
+          <w:rFonts w:ascii="Consolas" w:hAnsi="Consolas" w:cs="Consolas"/>
+          <w:color w:val="008000"/>
+          <w:sz w:val="19"/>
+          <w:szCs w:val="19"/>
+          <w:lang w:val="en-CA"/>
+        </w:rPr>
+      </w:pPr>
+    </w:p>
+    <w:p>
+      <w:pPr>
+        <w:autoSpaceDE w:val="0"/>
+        <w:autoSpaceDN w:val="0"/>
+        <w:adjustRightInd w:val="0"/>
+        <w:spacing w:after="0" w:line="240" w:lineRule="auto"/>
+        <w:rPr>
+          <w:rFonts w:ascii="Consolas" w:hAnsi="Consolas" w:cs="Consolas"/>
+          <w:color w:val="008000"/>
+          <w:sz w:val="19"/>
+          <w:szCs w:val="19"/>
+          <w:lang w:val="en-CA"/>
         </w:rPr>
       </w:pPr>
       <w:r>
@@ -3942,12 +4044,6 @@
           <w:lang w:val="en-CA"/>
         </w:rPr>
         <w:t>Goodbye!</w:t>
-      </w:r>
-      <w:r>
-        <w:rPr>
-          <w:rFonts w:eastAsia="Times New Roman"/>
-        </w:rPr>
-        <w:br/>
       </w:r>
     </w:p>
     <w:p>
@@ -6250,7 +6346,7 @@
 </file>
 
 <file path=customXml/itemProps1.xml><?xml version="1.0" encoding="utf-8"?>
-<ds:datastoreItem xmlns:ds="http://schemas.openxmlformats.org/officeDocument/2006/customXml" ds:itemID="{51EE45C2-CCB6-4EB7-9C04-64BCEB775308}">
+<ds:datastoreItem xmlns:ds="http://schemas.openxmlformats.org/officeDocument/2006/customXml" ds:itemID="{F1A3A188-03D4-42B1-810F-BA3E606BC19D}">
   <ds:schemaRefs>
     <ds:schemaRef ds:uri="http://schemas.openxmlformats.org/officeDocument/2006/bibliography"/>
   </ds:schemaRefs>

</xml_diff>

<commit_message>
Workshop #4 Released (at-home output fix)
</commit_message>
<xml_diff>
--- a/WS04/Workshop4.docx
+++ b/WS04/Workshop4.docx
@@ -1432,25 +1432,7 @@
           <w:color w:val="008000"/>
           <w:lang w:val="en-CA"/>
         </w:rPr>
-        <w:t xml:space="preserve">Day </w:t>
-      </w:r>
-      <w:proofErr w:type="gramStart"/>
-      <w:r>
-        <w:rPr>
-          <w:rFonts w:ascii="Consolas" w:hAnsi="Consolas" w:cs="Consolas"/>
-          <w:color w:val="008000"/>
-          <w:lang w:val="en-CA"/>
-        </w:rPr>
-        <w:t>1</w:t>
-      </w:r>
-      <w:proofErr w:type="gramEnd"/>
-      <w:r>
-        <w:rPr>
-          <w:rFonts w:ascii="Consolas" w:hAnsi="Consolas" w:cs="Consolas"/>
-          <w:color w:val="008000"/>
-          <w:lang w:val="en-CA"/>
-        </w:rPr>
-        <w:t xml:space="preserve"> - High: </w:t>
+        <w:t xml:space="preserve">Day 1 - High: </w:t>
       </w:r>
       <w:r>
         <w:rPr>
@@ -1483,7 +1465,6 @@
         </w:rPr>
         <w:t xml:space="preserve">Day 1 - Low: </w:t>
       </w:r>
-      <w:proofErr w:type="gramStart"/>
       <w:r>
         <w:rPr>
           <w:rFonts w:ascii="Consolas" w:hAnsi="Consolas" w:cs="Consolas"/>
@@ -1494,7 +1475,6 @@
         </w:rPr>
         <w:t>-2</w:t>
       </w:r>
-      <w:proofErr w:type="gramEnd"/>
     </w:p>
     <w:p>
       <w:pPr>
@@ -1514,25 +1494,7 @@
           <w:color w:val="008000"/>
           <w:lang w:val="en-CA"/>
         </w:rPr>
-        <w:t xml:space="preserve">Day </w:t>
-      </w:r>
-      <w:proofErr w:type="gramStart"/>
-      <w:r>
-        <w:rPr>
-          <w:rFonts w:ascii="Consolas" w:hAnsi="Consolas" w:cs="Consolas"/>
-          <w:color w:val="008000"/>
-          <w:lang w:val="en-CA"/>
-        </w:rPr>
-        <w:t>2</w:t>
-      </w:r>
-      <w:proofErr w:type="gramEnd"/>
-      <w:r>
-        <w:rPr>
-          <w:rFonts w:ascii="Consolas" w:hAnsi="Consolas" w:cs="Consolas"/>
-          <w:color w:val="008000"/>
-          <w:lang w:val="en-CA"/>
-        </w:rPr>
-        <w:t xml:space="preserve"> - High: </w:t>
+        <w:t xml:space="preserve">Day 2 - High: </w:t>
       </w:r>
       <w:r>
         <w:rPr>
@@ -1594,25 +1556,7 @@
           <w:color w:val="008000"/>
           <w:lang w:val="en-CA"/>
         </w:rPr>
-        <w:t xml:space="preserve">Day </w:t>
-      </w:r>
-      <w:proofErr w:type="gramStart"/>
-      <w:r>
-        <w:rPr>
-          <w:rFonts w:ascii="Consolas" w:hAnsi="Consolas" w:cs="Consolas"/>
-          <w:color w:val="008000"/>
-          <w:lang w:val="en-CA"/>
-        </w:rPr>
-        <w:t>3</w:t>
-      </w:r>
-      <w:proofErr w:type="gramEnd"/>
-      <w:r>
-        <w:rPr>
-          <w:rFonts w:ascii="Consolas" w:hAnsi="Consolas" w:cs="Consolas"/>
-          <w:color w:val="008000"/>
-          <w:lang w:val="en-CA"/>
-        </w:rPr>
-        <w:t xml:space="preserve"> - High: </w:t>
+        <w:t xml:space="preserve">Day 3 - High: </w:t>
       </w:r>
       <w:r>
         <w:rPr>
@@ -1674,25 +1618,7 @@
           <w:color w:val="008000"/>
           <w:lang w:val="en-CA"/>
         </w:rPr>
-        <w:t xml:space="preserve">Day </w:t>
-      </w:r>
-      <w:proofErr w:type="gramStart"/>
-      <w:r>
-        <w:rPr>
-          <w:rFonts w:ascii="Consolas" w:hAnsi="Consolas" w:cs="Consolas"/>
-          <w:color w:val="008000"/>
-          <w:lang w:val="en-CA"/>
-        </w:rPr>
-        <w:t>4</w:t>
-      </w:r>
-      <w:proofErr w:type="gramEnd"/>
-      <w:r>
-        <w:rPr>
-          <w:rFonts w:ascii="Consolas" w:hAnsi="Consolas" w:cs="Consolas"/>
-          <w:color w:val="008000"/>
-          <w:lang w:val="en-CA"/>
-        </w:rPr>
-        <w:t xml:space="preserve"> - High: </w:t>
+        <w:t xml:space="preserve">Day 4 - High: </w:t>
       </w:r>
       <w:r>
         <w:rPr>
@@ -1761,23 +1687,13 @@
           <w:lang w:val="en-CA"/>
         </w:rPr>
       </w:pPr>
-      <w:proofErr w:type="gramStart"/>
       <w:r>
         <w:rPr>
           <w:rFonts w:ascii="Consolas" w:hAnsi="Consolas" w:cs="Consolas"/>
           <w:color w:val="008000"/>
           <w:lang w:val="en-CA"/>
         </w:rPr>
-        <w:t>Day  Hi</w:t>
-      </w:r>
-      <w:proofErr w:type="gramEnd"/>
-      <w:r>
-        <w:rPr>
-          <w:rFonts w:ascii="Consolas" w:hAnsi="Consolas" w:cs="Consolas"/>
-          <w:color w:val="008000"/>
-          <w:lang w:val="en-CA"/>
-        </w:rPr>
-        <w:t xml:space="preserve">  Low</w:t>
+        <w:t>Day  Hi  Low</w:t>
       </w:r>
     </w:p>
     <w:p>
@@ -2632,23 +2548,20 @@
     </w:p>
     <w:p>
       <w:pPr>
-        <w:autoSpaceDE w:val="0"/>
-        <w:autoSpaceDN w:val="0"/>
-        <w:adjustRightInd w:val="0"/>
-        <w:spacing w:after="0" w:line="240" w:lineRule="auto"/>
-        <w:rPr>
-          <w:rFonts w:ascii="Consolas" w:hAnsi="Consolas" w:cs="Consolas"/>
-          <w:color w:val="000000"/>
-          <w:sz w:val="21"/>
-          <w:szCs w:val="21"/>
-          <w:lang w:val="en-CA"/>
-        </w:rPr>
-      </w:pPr>
-      <w:r>
-        <w:rPr>
-          <w:rFonts w:ascii="Consolas" w:hAnsi="Consolas" w:cs="Consolas"/>
-          <w:color w:val="008000"/>
-          <w:sz w:val="21"/>
+        <w:pStyle w:val="Heading2"/>
+        <w:rPr>
+          <w:rFonts w:ascii="Consolas" w:eastAsiaTheme="minorHAnsi" w:hAnsi="Consolas" w:cs="Consolas"/>
+          <w:color w:val="008000"/>
+          <w:sz w:val="18"/>
+          <w:szCs w:val="21"/>
+          <w:lang w:val="en-CA"/>
+        </w:rPr>
+      </w:pPr>
+      <w:r>
+        <w:rPr>
+          <w:rFonts w:ascii="Consolas" w:eastAsiaTheme="minorHAnsi" w:hAnsi="Consolas" w:cs="Consolas"/>
+          <w:color w:val="008000"/>
+          <w:sz w:val="18"/>
           <w:szCs w:val="21"/>
           <w:lang w:val="en-CA"/>
         </w:rPr>
@@ -2657,515 +2570,264 @@
     </w:p>
     <w:p>
       <w:pPr>
-        <w:autoSpaceDE w:val="0"/>
-        <w:autoSpaceDN w:val="0"/>
-        <w:adjustRightInd w:val="0"/>
-        <w:spacing w:after="0" w:line="240" w:lineRule="auto"/>
-        <w:rPr>
-          <w:rFonts w:ascii="Consolas" w:hAnsi="Consolas" w:cs="Consolas"/>
-          <w:color w:val="000000"/>
-          <w:sz w:val="21"/>
-          <w:szCs w:val="21"/>
-          <w:lang w:val="en-CA"/>
-        </w:rPr>
-      </w:pPr>
-      <w:r>
-        <w:rPr>
-          <w:rFonts w:ascii="Consolas" w:hAnsi="Consolas" w:cs="Consolas"/>
-          <w:color w:val="008000"/>
-          <w:sz w:val="21"/>
-          <w:szCs w:val="21"/>
-          <w:lang w:val="en-CA"/>
-        </w:rPr>
-        <w:t xml:space="preserve">Please enter the number of days, between 3 and 10, inclusive: </w:t>
-      </w:r>
-      <w:proofErr w:type="gramStart"/>
-      <w:r>
-        <w:rPr>
-          <w:rFonts w:ascii="Consolas" w:hAnsi="Consolas" w:cs="Consolas"/>
-          <w:b/>
-          <w:bCs/>
-          <w:color w:val="FF0000"/>
-          <w:sz w:val="21"/>
-          <w:szCs w:val="21"/>
-          <w:lang w:val="en-CA"/>
-        </w:rPr>
-        <w:t>4</w:t>
-      </w:r>
-      <w:proofErr w:type="gramEnd"/>
-    </w:p>
-    <w:p>
-      <w:pPr>
-        <w:autoSpaceDE w:val="0"/>
-        <w:autoSpaceDN w:val="0"/>
-        <w:adjustRightInd w:val="0"/>
-        <w:spacing w:after="0" w:line="240" w:lineRule="auto"/>
-        <w:rPr>
-          <w:rFonts w:ascii="Consolas" w:hAnsi="Consolas" w:cs="Consolas"/>
-          <w:color w:val="000000"/>
-          <w:sz w:val="21"/>
-          <w:szCs w:val="21"/>
-          <w:lang w:val="en-CA"/>
-        </w:rPr>
-      </w:pPr>
-    </w:p>
-    <w:p>
-      <w:pPr>
-        <w:autoSpaceDE w:val="0"/>
-        <w:autoSpaceDN w:val="0"/>
-        <w:adjustRightInd w:val="0"/>
-        <w:spacing w:after="0" w:line="240" w:lineRule="auto"/>
-        <w:rPr>
-          <w:rFonts w:ascii="Consolas" w:hAnsi="Consolas" w:cs="Consolas"/>
-          <w:color w:val="000000"/>
-          <w:sz w:val="21"/>
-          <w:szCs w:val="21"/>
-          <w:lang w:val="en-CA"/>
-        </w:rPr>
-      </w:pPr>
-      <w:r>
-        <w:rPr>
-          <w:rFonts w:ascii="Consolas" w:hAnsi="Consolas" w:cs="Consolas"/>
-          <w:color w:val="008000"/>
-          <w:sz w:val="21"/>
-          <w:szCs w:val="21"/>
-          <w:lang w:val="en-CA"/>
-        </w:rPr>
-        <w:t xml:space="preserve">Day </w:t>
-      </w:r>
-      <w:proofErr w:type="gramStart"/>
-      <w:r>
-        <w:rPr>
-          <w:rFonts w:ascii="Consolas" w:hAnsi="Consolas" w:cs="Consolas"/>
-          <w:color w:val="008000"/>
-          <w:sz w:val="21"/>
-          <w:szCs w:val="21"/>
-          <w:lang w:val="en-CA"/>
-        </w:rPr>
-        <w:t>1</w:t>
-      </w:r>
-      <w:proofErr w:type="gramEnd"/>
-      <w:r>
-        <w:rPr>
-          <w:rFonts w:ascii="Consolas" w:hAnsi="Consolas" w:cs="Consolas"/>
-          <w:color w:val="008000"/>
-          <w:sz w:val="21"/>
-          <w:szCs w:val="21"/>
-          <w:lang w:val="en-CA"/>
-        </w:rPr>
-        <w:t xml:space="preserve"> - High: </w:t>
-      </w:r>
-      <w:r>
-        <w:rPr>
-          <w:rFonts w:ascii="Consolas" w:hAnsi="Consolas" w:cs="Consolas"/>
-          <w:b/>
-          <w:bCs/>
-          <w:color w:val="FF0000"/>
-          <w:sz w:val="21"/>
-          <w:szCs w:val="21"/>
-          <w:lang w:val="en-CA"/>
-        </w:rPr>
-        <w:t>6</w:t>
-      </w:r>
-    </w:p>
-    <w:p>
-      <w:pPr>
-        <w:autoSpaceDE w:val="0"/>
-        <w:autoSpaceDN w:val="0"/>
-        <w:adjustRightInd w:val="0"/>
-        <w:spacing w:after="0" w:line="240" w:lineRule="auto"/>
-        <w:rPr>
-          <w:rFonts w:ascii="Consolas" w:hAnsi="Consolas" w:cs="Consolas"/>
-          <w:color w:val="000000"/>
-          <w:sz w:val="21"/>
-          <w:szCs w:val="21"/>
-          <w:lang w:val="en-CA"/>
-        </w:rPr>
-      </w:pPr>
-      <w:r>
-        <w:rPr>
-          <w:rFonts w:ascii="Consolas" w:hAnsi="Consolas" w:cs="Consolas"/>
-          <w:color w:val="008000"/>
-          <w:sz w:val="21"/>
-          <w:szCs w:val="21"/>
-          <w:lang w:val="en-CA"/>
-        </w:rPr>
-        <w:t xml:space="preserve">Day 1 - Low: </w:t>
-      </w:r>
-      <w:proofErr w:type="gramStart"/>
-      <w:r>
-        <w:rPr>
-          <w:rFonts w:ascii="Consolas" w:hAnsi="Consolas" w:cs="Consolas"/>
-          <w:b/>
-          <w:bCs/>
-          <w:color w:val="FF0000"/>
-          <w:sz w:val="21"/>
-          <w:szCs w:val="21"/>
-          <w:lang w:val="en-CA"/>
-        </w:rPr>
-        <w:t>-2</w:t>
-      </w:r>
-      <w:proofErr w:type="gramEnd"/>
-    </w:p>
-    <w:p>
-      <w:pPr>
-        <w:autoSpaceDE w:val="0"/>
-        <w:autoSpaceDN w:val="0"/>
-        <w:adjustRightInd w:val="0"/>
-        <w:spacing w:after="0" w:line="240" w:lineRule="auto"/>
-        <w:rPr>
-          <w:rFonts w:ascii="Consolas" w:hAnsi="Consolas" w:cs="Consolas"/>
-          <w:color w:val="000000"/>
-          <w:sz w:val="21"/>
-          <w:szCs w:val="21"/>
-          <w:lang w:val="en-CA"/>
-        </w:rPr>
-      </w:pPr>
-      <w:r>
-        <w:rPr>
-          <w:rFonts w:ascii="Consolas" w:hAnsi="Consolas" w:cs="Consolas"/>
-          <w:color w:val="008000"/>
-          <w:sz w:val="21"/>
-          <w:szCs w:val="21"/>
-          <w:lang w:val="en-CA"/>
-        </w:rPr>
-        <w:t xml:space="preserve">Day </w:t>
-      </w:r>
-      <w:proofErr w:type="gramStart"/>
-      <w:r>
-        <w:rPr>
-          <w:rFonts w:ascii="Consolas" w:hAnsi="Consolas" w:cs="Consolas"/>
-          <w:color w:val="008000"/>
-          <w:sz w:val="21"/>
-          <w:szCs w:val="21"/>
-          <w:lang w:val="en-CA"/>
-        </w:rPr>
-        <w:t>2</w:t>
-      </w:r>
-      <w:proofErr w:type="gramEnd"/>
-      <w:r>
-        <w:rPr>
-          <w:rFonts w:ascii="Consolas" w:hAnsi="Consolas" w:cs="Consolas"/>
-          <w:color w:val="008000"/>
-          <w:sz w:val="21"/>
-          <w:szCs w:val="21"/>
-          <w:lang w:val="en-CA"/>
-        </w:rPr>
-        <w:t xml:space="preserve"> - High: </w:t>
-      </w:r>
-      <w:r>
-        <w:rPr>
-          <w:rFonts w:ascii="Consolas" w:hAnsi="Consolas" w:cs="Consolas"/>
-          <w:b/>
-          <w:bCs/>
-          <w:color w:val="FF0000"/>
-          <w:sz w:val="21"/>
-          <w:szCs w:val="21"/>
-          <w:lang w:val="en-CA"/>
-        </w:rPr>
-        <w:t>8</w:t>
-      </w:r>
-    </w:p>
-    <w:p>
-      <w:pPr>
-        <w:autoSpaceDE w:val="0"/>
-        <w:autoSpaceDN w:val="0"/>
-        <w:adjustRightInd w:val="0"/>
-        <w:spacing w:after="0" w:line="240" w:lineRule="auto"/>
-        <w:rPr>
-          <w:rFonts w:ascii="Consolas" w:hAnsi="Consolas" w:cs="Consolas"/>
-          <w:color w:val="000000"/>
-          <w:sz w:val="21"/>
-          <w:szCs w:val="21"/>
-          <w:lang w:val="en-CA"/>
-        </w:rPr>
-      </w:pPr>
-      <w:r>
-        <w:rPr>
-          <w:rFonts w:ascii="Consolas" w:hAnsi="Consolas" w:cs="Consolas"/>
-          <w:color w:val="008000"/>
-          <w:sz w:val="21"/>
-          <w:szCs w:val="21"/>
-          <w:lang w:val="en-CA"/>
-        </w:rPr>
-        <w:t xml:space="preserve">Day 2 - Low: </w:t>
-      </w:r>
-      <w:r>
-        <w:rPr>
-          <w:rFonts w:ascii="Consolas" w:hAnsi="Consolas" w:cs="Consolas"/>
-          <w:b/>
-          <w:bCs/>
-          <w:color w:val="FF0000"/>
-          <w:sz w:val="21"/>
-          <w:szCs w:val="21"/>
-          <w:lang w:val="en-CA"/>
-        </w:rPr>
-        <w:t>-1</w:t>
-      </w:r>
-    </w:p>
-    <w:p>
-      <w:pPr>
-        <w:autoSpaceDE w:val="0"/>
-        <w:autoSpaceDN w:val="0"/>
-        <w:adjustRightInd w:val="0"/>
-        <w:spacing w:after="0" w:line="240" w:lineRule="auto"/>
-        <w:rPr>
-          <w:rFonts w:ascii="Consolas" w:hAnsi="Consolas" w:cs="Consolas"/>
-          <w:color w:val="000000"/>
-          <w:sz w:val="21"/>
-          <w:szCs w:val="21"/>
-          <w:lang w:val="en-CA"/>
-        </w:rPr>
-      </w:pPr>
-      <w:r>
-        <w:rPr>
-          <w:rFonts w:ascii="Consolas" w:hAnsi="Consolas" w:cs="Consolas"/>
-          <w:color w:val="008000"/>
-          <w:sz w:val="21"/>
-          <w:szCs w:val="21"/>
-          <w:lang w:val="en-CA"/>
-        </w:rPr>
-        <w:t xml:space="preserve">Day </w:t>
-      </w:r>
-      <w:proofErr w:type="gramStart"/>
-      <w:r>
-        <w:rPr>
-          <w:rFonts w:ascii="Consolas" w:hAnsi="Consolas" w:cs="Consolas"/>
-          <w:color w:val="008000"/>
-          <w:sz w:val="21"/>
-          <w:szCs w:val="21"/>
-          <w:lang w:val="en-CA"/>
-        </w:rPr>
-        <w:t>3</w:t>
-      </w:r>
-      <w:proofErr w:type="gramEnd"/>
-      <w:r>
-        <w:rPr>
-          <w:rFonts w:ascii="Consolas" w:hAnsi="Consolas" w:cs="Consolas"/>
-          <w:color w:val="008000"/>
-          <w:sz w:val="21"/>
-          <w:szCs w:val="21"/>
-          <w:lang w:val="en-CA"/>
-        </w:rPr>
-        <w:t xml:space="preserve"> - High: </w:t>
-      </w:r>
-      <w:r>
-        <w:rPr>
-          <w:rFonts w:ascii="Consolas" w:hAnsi="Consolas" w:cs="Consolas"/>
-          <w:b/>
-          <w:bCs/>
-          <w:color w:val="FF0000"/>
-          <w:sz w:val="21"/>
-          <w:szCs w:val="21"/>
-          <w:lang w:val="en-CA"/>
-        </w:rPr>
-        <w:t>7</w:t>
-      </w:r>
-    </w:p>
-    <w:p>
-      <w:pPr>
-        <w:autoSpaceDE w:val="0"/>
-        <w:autoSpaceDN w:val="0"/>
-        <w:adjustRightInd w:val="0"/>
-        <w:spacing w:after="0" w:line="240" w:lineRule="auto"/>
-        <w:rPr>
-          <w:rFonts w:ascii="Consolas" w:hAnsi="Consolas" w:cs="Consolas"/>
-          <w:color w:val="000000"/>
-          <w:sz w:val="21"/>
-          <w:szCs w:val="21"/>
-          <w:lang w:val="en-CA"/>
-        </w:rPr>
-      </w:pPr>
-      <w:r>
-        <w:rPr>
-          <w:rFonts w:ascii="Consolas" w:hAnsi="Consolas" w:cs="Consolas"/>
-          <w:color w:val="008000"/>
-          <w:sz w:val="21"/>
-          <w:szCs w:val="21"/>
-          <w:lang w:val="en-CA"/>
-        </w:rPr>
-        <w:t xml:space="preserve">Day 3 - Low: </w:t>
-      </w:r>
-      <w:r>
-        <w:rPr>
-          <w:rFonts w:ascii="Consolas" w:hAnsi="Consolas" w:cs="Consolas"/>
-          <w:b/>
-          <w:bCs/>
-          <w:color w:val="FF0000"/>
-          <w:sz w:val="21"/>
-          <w:szCs w:val="21"/>
-          <w:lang w:val="en-CA"/>
-        </w:rPr>
-        <w:t>-3</w:t>
-      </w:r>
-    </w:p>
-    <w:p>
-      <w:pPr>
-        <w:autoSpaceDE w:val="0"/>
-        <w:autoSpaceDN w:val="0"/>
-        <w:adjustRightInd w:val="0"/>
-        <w:spacing w:after="0" w:line="240" w:lineRule="auto"/>
-        <w:rPr>
-          <w:rFonts w:ascii="Consolas" w:hAnsi="Consolas" w:cs="Consolas"/>
-          <w:color w:val="000000"/>
-          <w:sz w:val="21"/>
-          <w:szCs w:val="21"/>
-          <w:lang w:val="en-CA"/>
-        </w:rPr>
-      </w:pPr>
-      <w:r>
-        <w:rPr>
-          <w:rFonts w:ascii="Consolas" w:hAnsi="Consolas" w:cs="Consolas"/>
-          <w:color w:val="008000"/>
-          <w:sz w:val="21"/>
-          <w:szCs w:val="21"/>
-          <w:lang w:val="en-CA"/>
-        </w:rPr>
-        <w:t xml:space="preserve">Day </w:t>
-      </w:r>
-      <w:proofErr w:type="gramStart"/>
-      <w:r>
-        <w:rPr>
-          <w:rFonts w:ascii="Consolas" w:hAnsi="Consolas" w:cs="Consolas"/>
-          <w:color w:val="008000"/>
-          <w:sz w:val="21"/>
-          <w:szCs w:val="21"/>
-          <w:lang w:val="en-CA"/>
-        </w:rPr>
-        <w:t>4</w:t>
-      </w:r>
-      <w:proofErr w:type="gramEnd"/>
-      <w:r>
-        <w:rPr>
-          <w:rFonts w:ascii="Consolas" w:hAnsi="Consolas" w:cs="Consolas"/>
-          <w:color w:val="008000"/>
-          <w:sz w:val="21"/>
-          <w:szCs w:val="21"/>
-          <w:lang w:val="en-CA"/>
-        </w:rPr>
-        <w:t xml:space="preserve"> - High: </w:t>
-      </w:r>
-      <w:r>
-        <w:rPr>
-          <w:rFonts w:ascii="Consolas" w:hAnsi="Consolas" w:cs="Consolas"/>
-          <w:b/>
-          <w:bCs/>
-          <w:color w:val="FF0000"/>
-          <w:sz w:val="21"/>
-          <w:szCs w:val="21"/>
-          <w:lang w:val="en-CA"/>
-        </w:rPr>
-        <w:t>9</w:t>
-      </w:r>
-    </w:p>
-    <w:p>
-      <w:pPr>
-        <w:autoSpaceDE w:val="0"/>
-        <w:autoSpaceDN w:val="0"/>
-        <w:adjustRightInd w:val="0"/>
-        <w:spacing w:after="0" w:line="240" w:lineRule="auto"/>
-        <w:rPr>
-          <w:rFonts w:ascii="Consolas" w:hAnsi="Consolas" w:cs="Consolas"/>
-          <w:color w:val="000000"/>
-          <w:sz w:val="21"/>
-          <w:szCs w:val="21"/>
-          <w:lang w:val="en-CA"/>
-        </w:rPr>
-      </w:pPr>
-      <w:r>
-        <w:rPr>
-          <w:rFonts w:ascii="Consolas" w:hAnsi="Consolas" w:cs="Consolas"/>
-          <w:color w:val="008000"/>
-          <w:sz w:val="21"/>
-          <w:szCs w:val="21"/>
-          <w:lang w:val="en-CA"/>
-        </w:rPr>
-        <w:t xml:space="preserve">Day 4 - Low: </w:t>
-      </w:r>
-      <w:r>
-        <w:rPr>
-          <w:rFonts w:ascii="Consolas" w:hAnsi="Consolas" w:cs="Consolas"/>
-          <w:b/>
-          <w:bCs/>
-          <w:color w:val="FF0000"/>
-          <w:sz w:val="21"/>
-          <w:szCs w:val="21"/>
-          <w:lang w:val="en-CA"/>
-        </w:rPr>
-        <w:t>-4</w:t>
-      </w:r>
-    </w:p>
-    <w:p>
-      <w:pPr>
-        <w:autoSpaceDE w:val="0"/>
-        <w:autoSpaceDN w:val="0"/>
-        <w:adjustRightInd w:val="0"/>
-        <w:spacing w:after="0" w:line="240" w:lineRule="auto"/>
-        <w:rPr>
-          <w:rFonts w:ascii="Consolas" w:hAnsi="Consolas" w:cs="Consolas"/>
-          <w:color w:val="000000"/>
-          <w:sz w:val="21"/>
-          <w:szCs w:val="21"/>
-          <w:lang w:val="en-CA"/>
-        </w:rPr>
-      </w:pPr>
-    </w:p>
-    <w:p>
-      <w:pPr>
-        <w:autoSpaceDE w:val="0"/>
-        <w:autoSpaceDN w:val="0"/>
-        <w:adjustRightInd w:val="0"/>
-        <w:spacing w:after="0" w:line="240" w:lineRule="auto"/>
-        <w:rPr>
-          <w:rFonts w:ascii="Consolas" w:hAnsi="Consolas" w:cs="Consolas"/>
-          <w:color w:val="000000"/>
-          <w:sz w:val="21"/>
-          <w:szCs w:val="21"/>
-          <w:lang w:val="en-CA"/>
-        </w:rPr>
-      </w:pPr>
-      <w:proofErr w:type="gramStart"/>
-      <w:r>
-        <w:rPr>
-          <w:rFonts w:ascii="Consolas" w:hAnsi="Consolas" w:cs="Consolas"/>
-          <w:color w:val="008000"/>
-          <w:sz w:val="21"/>
-          <w:szCs w:val="21"/>
-          <w:lang w:val="en-CA"/>
-        </w:rPr>
-        <w:t>Day  Hi</w:t>
-      </w:r>
-      <w:proofErr w:type="gramEnd"/>
-      <w:r>
-        <w:rPr>
-          <w:rFonts w:ascii="Consolas" w:hAnsi="Consolas" w:cs="Consolas"/>
-          <w:color w:val="008000"/>
-          <w:sz w:val="21"/>
-          <w:szCs w:val="21"/>
-          <w:lang w:val="en-CA"/>
-        </w:rPr>
-        <w:t xml:space="preserve">  Low</w:t>
-      </w:r>
-    </w:p>
-    <w:p>
-      <w:pPr>
-        <w:autoSpaceDE w:val="0"/>
-        <w:autoSpaceDN w:val="0"/>
-        <w:adjustRightInd w:val="0"/>
-        <w:spacing w:after="0" w:line="240" w:lineRule="auto"/>
-        <w:rPr>
-          <w:rFonts w:ascii="Consolas" w:hAnsi="Consolas" w:cs="Consolas"/>
-          <w:color w:val="000000"/>
-          <w:sz w:val="21"/>
-          <w:szCs w:val="21"/>
-          <w:lang w:val="en-CA"/>
-        </w:rPr>
-      </w:pPr>
-      <w:r>
-        <w:rPr>
-          <w:rFonts w:ascii="Consolas" w:hAnsi="Consolas" w:cs="Consolas"/>
-          <w:color w:val="008000"/>
-          <w:sz w:val="21"/>
+        <w:pStyle w:val="Heading2"/>
+        <w:rPr>
+          <w:rFonts w:ascii="Consolas" w:eastAsiaTheme="minorHAnsi" w:hAnsi="Consolas" w:cs="Consolas"/>
+          <w:color w:val="008000"/>
+          <w:sz w:val="18"/>
+          <w:szCs w:val="21"/>
+          <w:lang w:val="en-CA"/>
+        </w:rPr>
+      </w:pPr>
+      <w:r>
+        <w:rPr>
+          <w:rFonts w:ascii="Consolas" w:eastAsiaTheme="minorHAnsi" w:hAnsi="Consolas" w:cs="Consolas"/>
+          <w:color w:val="008000"/>
+          <w:sz w:val="18"/>
+          <w:szCs w:val="21"/>
+          <w:lang w:val="en-CA"/>
+        </w:rPr>
+        <w:t>Please enter the number of days, between 3 and 10, inclusive: 4</w:t>
+      </w:r>
+    </w:p>
+    <w:p>
+      <w:pPr>
+        <w:pStyle w:val="Heading2"/>
+        <w:rPr>
+          <w:rFonts w:ascii="Consolas" w:eastAsiaTheme="minorHAnsi" w:hAnsi="Consolas" w:cs="Consolas"/>
+          <w:color w:val="008000"/>
+          <w:sz w:val="18"/>
+          <w:szCs w:val="21"/>
+          <w:lang w:val="en-CA"/>
+        </w:rPr>
+      </w:pPr>
+    </w:p>
+    <w:p>
+      <w:pPr>
+        <w:pStyle w:val="Heading2"/>
+        <w:rPr>
+          <w:rFonts w:ascii="Consolas" w:eastAsiaTheme="minorHAnsi" w:hAnsi="Consolas" w:cs="Consolas"/>
+          <w:color w:val="008000"/>
+          <w:sz w:val="18"/>
+          <w:szCs w:val="21"/>
+          <w:lang w:val="en-CA"/>
+        </w:rPr>
+      </w:pPr>
+      <w:r>
+        <w:rPr>
+          <w:rFonts w:ascii="Consolas" w:eastAsiaTheme="minorHAnsi" w:hAnsi="Consolas" w:cs="Consolas"/>
+          <w:color w:val="008000"/>
+          <w:sz w:val="18"/>
+          <w:szCs w:val="21"/>
+          <w:lang w:val="en-CA"/>
+        </w:rPr>
+        <w:t>Day 1 - High: 6</w:t>
+      </w:r>
+    </w:p>
+    <w:p>
+      <w:pPr>
+        <w:pStyle w:val="Heading2"/>
+        <w:rPr>
+          <w:rFonts w:ascii="Consolas" w:eastAsiaTheme="minorHAnsi" w:hAnsi="Consolas" w:cs="Consolas"/>
+          <w:color w:val="008000"/>
+          <w:sz w:val="18"/>
+          <w:szCs w:val="21"/>
+          <w:lang w:val="en-CA"/>
+        </w:rPr>
+      </w:pPr>
+      <w:r>
+        <w:rPr>
+          <w:rFonts w:ascii="Consolas" w:eastAsiaTheme="minorHAnsi" w:hAnsi="Consolas" w:cs="Consolas"/>
+          <w:color w:val="008000"/>
+          <w:sz w:val="18"/>
+          <w:szCs w:val="21"/>
+          <w:lang w:val="en-CA"/>
+        </w:rPr>
+        <w:t>Day 1 - Low: -2</w:t>
+      </w:r>
+    </w:p>
+    <w:p>
+      <w:pPr>
+        <w:pStyle w:val="Heading2"/>
+        <w:rPr>
+          <w:rFonts w:ascii="Consolas" w:eastAsiaTheme="minorHAnsi" w:hAnsi="Consolas" w:cs="Consolas"/>
+          <w:color w:val="008000"/>
+          <w:sz w:val="18"/>
+          <w:szCs w:val="21"/>
+          <w:lang w:val="en-CA"/>
+        </w:rPr>
+      </w:pPr>
+      <w:r>
+        <w:rPr>
+          <w:rFonts w:ascii="Consolas" w:eastAsiaTheme="minorHAnsi" w:hAnsi="Consolas" w:cs="Consolas"/>
+          <w:color w:val="008000"/>
+          <w:sz w:val="18"/>
+          <w:szCs w:val="21"/>
+          <w:lang w:val="en-CA"/>
+        </w:rPr>
+        <w:t>Day 2 - High: 8</w:t>
+      </w:r>
+    </w:p>
+    <w:p>
+      <w:pPr>
+        <w:pStyle w:val="Heading2"/>
+        <w:rPr>
+          <w:rFonts w:ascii="Consolas" w:eastAsiaTheme="minorHAnsi" w:hAnsi="Consolas" w:cs="Consolas"/>
+          <w:color w:val="008000"/>
+          <w:sz w:val="18"/>
+          <w:szCs w:val="21"/>
+          <w:lang w:val="en-CA"/>
+        </w:rPr>
+      </w:pPr>
+      <w:r>
+        <w:rPr>
+          <w:rFonts w:ascii="Consolas" w:eastAsiaTheme="minorHAnsi" w:hAnsi="Consolas" w:cs="Consolas"/>
+          <w:color w:val="008000"/>
+          <w:sz w:val="18"/>
+          <w:szCs w:val="21"/>
+          <w:lang w:val="en-CA"/>
+        </w:rPr>
+        <w:t>Day 2 - Low: -1</w:t>
+      </w:r>
+    </w:p>
+    <w:p>
+      <w:pPr>
+        <w:pStyle w:val="Heading2"/>
+        <w:rPr>
+          <w:rFonts w:ascii="Consolas" w:eastAsiaTheme="minorHAnsi" w:hAnsi="Consolas" w:cs="Consolas"/>
+          <w:color w:val="008000"/>
+          <w:sz w:val="18"/>
+          <w:szCs w:val="21"/>
+          <w:lang w:val="en-CA"/>
+        </w:rPr>
+      </w:pPr>
+      <w:r>
+        <w:rPr>
+          <w:rFonts w:ascii="Consolas" w:eastAsiaTheme="minorHAnsi" w:hAnsi="Consolas" w:cs="Consolas"/>
+          <w:color w:val="008000"/>
+          <w:sz w:val="18"/>
+          <w:szCs w:val="21"/>
+          <w:lang w:val="en-CA"/>
+        </w:rPr>
+        <w:t>Day 3 - High: 7</w:t>
+      </w:r>
+    </w:p>
+    <w:p>
+      <w:pPr>
+        <w:pStyle w:val="Heading2"/>
+        <w:rPr>
+          <w:rFonts w:ascii="Consolas" w:eastAsiaTheme="minorHAnsi" w:hAnsi="Consolas" w:cs="Consolas"/>
+          <w:color w:val="008000"/>
+          <w:sz w:val="18"/>
+          <w:szCs w:val="21"/>
+          <w:lang w:val="en-CA"/>
+        </w:rPr>
+      </w:pPr>
+      <w:r>
+        <w:rPr>
+          <w:rFonts w:ascii="Consolas" w:eastAsiaTheme="minorHAnsi" w:hAnsi="Consolas" w:cs="Consolas"/>
+          <w:color w:val="008000"/>
+          <w:sz w:val="18"/>
+          <w:szCs w:val="21"/>
+          <w:lang w:val="en-CA"/>
+        </w:rPr>
+        <w:t>Day 3 - Low: -3</w:t>
+      </w:r>
+    </w:p>
+    <w:p>
+      <w:pPr>
+        <w:pStyle w:val="Heading2"/>
+        <w:rPr>
+          <w:rFonts w:ascii="Consolas" w:eastAsiaTheme="minorHAnsi" w:hAnsi="Consolas" w:cs="Consolas"/>
+          <w:color w:val="008000"/>
+          <w:sz w:val="18"/>
+          <w:szCs w:val="21"/>
+          <w:lang w:val="en-CA"/>
+        </w:rPr>
+      </w:pPr>
+      <w:r>
+        <w:rPr>
+          <w:rFonts w:ascii="Consolas" w:eastAsiaTheme="minorHAnsi" w:hAnsi="Consolas" w:cs="Consolas"/>
+          <w:color w:val="008000"/>
+          <w:sz w:val="18"/>
+          <w:szCs w:val="21"/>
+          <w:lang w:val="en-CA"/>
+        </w:rPr>
+        <w:t>Day 4 - High: 9</w:t>
+      </w:r>
+    </w:p>
+    <w:p>
+      <w:pPr>
+        <w:pStyle w:val="Heading2"/>
+        <w:rPr>
+          <w:rFonts w:ascii="Consolas" w:eastAsiaTheme="minorHAnsi" w:hAnsi="Consolas" w:cs="Consolas"/>
+          <w:color w:val="008000"/>
+          <w:sz w:val="18"/>
+          <w:szCs w:val="21"/>
+          <w:lang w:val="en-CA"/>
+        </w:rPr>
+      </w:pPr>
+      <w:r>
+        <w:rPr>
+          <w:rFonts w:ascii="Consolas" w:eastAsiaTheme="minorHAnsi" w:hAnsi="Consolas" w:cs="Consolas"/>
+          <w:color w:val="008000"/>
+          <w:sz w:val="18"/>
+          <w:szCs w:val="21"/>
+          <w:lang w:val="en-CA"/>
+        </w:rPr>
+        <w:t>Day 4 - Low: -4</w:t>
+      </w:r>
+    </w:p>
+    <w:p>
+      <w:pPr>
+        <w:pStyle w:val="Heading2"/>
+        <w:rPr>
+          <w:rFonts w:ascii="Consolas" w:eastAsiaTheme="minorHAnsi" w:hAnsi="Consolas" w:cs="Consolas"/>
+          <w:color w:val="008000"/>
+          <w:sz w:val="18"/>
+          <w:szCs w:val="21"/>
+          <w:lang w:val="en-CA"/>
+        </w:rPr>
+      </w:pPr>
+    </w:p>
+    <w:p>
+      <w:pPr>
+        <w:pStyle w:val="Heading2"/>
+        <w:rPr>
+          <w:rFonts w:ascii="Consolas" w:eastAsiaTheme="minorHAnsi" w:hAnsi="Consolas" w:cs="Consolas"/>
+          <w:color w:val="008000"/>
+          <w:sz w:val="18"/>
+          <w:szCs w:val="21"/>
+          <w:lang w:val="en-CA"/>
+        </w:rPr>
+      </w:pPr>
+      <w:r>
+        <w:rPr>
+          <w:rFonts w:ascii="Consolas" w:eastAsiaTheme="minorHAnsi" w:hAnsi="Consolas" w:cs="Consolas"/>
+          <w:color w:val="008000"/>
+          <w:sz w:val="18"/>
+          <w:szCs w:val="21"/>
+          <w:lang w:val="en-CA"/>
+        </w:rPr>
+        <w:t>Day  Hi  Low</w:t>
+      </w:r>
+    </w:p>
+    <w:p>
+      <w:pPr>
+        <w:pStyle w:val="Heading2"/>
+        <w:rPr>
+          <w:rFonts w:ascii="Consolas" w:eastAsiaTheme="minorHAnsi" w:hAnsi="Consolas" w:cs="Consolas"/>
+          <w:color w:val="008000"/>
+          <w:sz w:val="18"/>
+          <w:szCs w:val="21"/>
+          <w:lang w:val="en-CA"/>
+        </w:rPr>
+      </w:pPr>
+      <w:r>
+        <w:rPr>
+          <w:rFonts w:ascii="Consolas" w:eastAsiaTheme="minorHAnsi" w:hAnsi="Consolas" w:cs="Consolas"/>
+          <w:color w:val="008000"/>
+          <w:sz w:val="18"/>
           <w:szCs w:val="21"/>
           <w:lang w:val="en-CA"/>
         </w:rPr>
@@ -3174,23 +2836,20 @@
     </w:p>
     <w:p>
       <w:pPr>
-        <w:autoSpaceDE w:val="0"/>
-        <w:autoSpaceDN w:val="0"/>
-        <w:adjustRightInd w:val="0"/>
-        <w:spacing w:after="0" w:line="240" w:lineRule="auto"/>
-        <w:rPr>
-          <w:rFonts w:ascii="Consolas" w:hAnsi="Consolas" w:cs="Consolas"/>
-          <w:color w:val="000000"/>
-          <w:sz w:val="21"/>
-          <w:szCs w:val="21"/>
-          <w:lang w:val="en-CA"/>
-        </w:rPr>
-      </w:pPr>
-      <w:r>
-        <w:rPr>
-          <w:rFonts w:ascii="Consolas" w:hAnsi="Consolas" w:cs="Consolas"/>
-          <w:color w:val="008000"/>
-          <w:sz w:val="21"/>
+        <w:pStyle w:val="Heading2"/>
+        <w:rPr>
+          <w:rFonts w:ascii="Consolas" w:eastAsiaTheme="minorHAnsi" w:hAnsi="Consolas" w:cs="Consolas"/>
+          <w:color w:val="008000"/>
+          <w:sz w:val="18"/>
+          <w:szCs w:val="21"/>
+          <w:lang w:val="en-CA"/>
+        </w:rPr>
+      </w:pPr>
+      <w:r>
+        <w:rPr>
+          <w:rFonts w:ascii="Consolas" w:eastAsiaTheme="minorHAnsi" w:hAnsi="Consolas" w:cs="Consolas"/>
+          <w:color w:val="008000"/>
+          <w:sz w:val="18"/>
           <w:szCs w:val="21"/>
           <w:lang w:val="en-CA"/>
         </w:rPr>
@@ -3199,23 +2858,20 @@
     </w:p>
     <w:p>
       <w:pPr>
-        <w:autoSpaceDE w:val="0"/>
-        <w:autoSpaceDN w:val="0"/>
-        <w:adjustRightInd w:val="0"/>
-        <w:spacing w:after="0" w:line="240" w:lineRule="auto"/>
-        <w:rPr>
-          <w:rFonts w:ascii="Consolas" w:hAnsi="Consolas" w:cs="Consolas"/>
-          <w:color w:val="000000"/>
-          <w:sz w:val="21"/>
-          <w:szCs w:val="21"/>
-          <w:lang w:val="en-CA"/>
-        </w:rPr>
-      </w:pPr>
-      <w:r>
-        <w:rPr>
-          <w:rFonts w:ascii="Consolas" w:hAnsi="Consolas" w:cs="Consolas"/>
-          <w:color w:val="008000"/>
-          <w:sz w:val="21"/>
+        <w:pStyle w:val="Heading2"/>
+        <w:rPr>
+          <w:rFonts w:ascii="Consolas" w:eastAsiaTheme="minorHAnsi" w:hAnsi="Consolas" w:cs="Consolas"/>
+          <w:color w:val="008000"/>
+          <w:sz w:val="18"/>
+          <w:szCs w:val="21"/>
+          <w:lang w:val="en-CA"/>
+        </w:rPr>
+      </w:pPr>
+      <w:r>
+        <w:rPr>
+          <w:rFonts w:ascii="Consolas" w:eastAsiaTheme="minorHAnsi" w:hAnsi="Consolas" w:cs="Consolas"/>
+          <w:color w:val="008000"/>
+          <w:sz w:val="18"/>
           <w:szCs w:val="21"/>
           <w:lang w:val="en-CA"/>
         </w:rPr>
@@ -3224,23 +2880,20 @@
     </w:p>
     <w:p>
       <w:pPr>
-        <w:autoSpaceDE w:val="0"/>
-        <w:autoSpaceDN w:val="0"/>
-        <w:adjustRightInd w:val="0"/>
-        <w:spacing w:after="0" w:line="240" w:lineRule="auto"/>
-        <w:rPr>
-          <w:rFonts w:ascii="Consolas" w:hAnsi="Consolas" w:cs="Consolas"/>
-          <w:color w:val="008000"/>
-          <w:sz w:val="21"/>
-          <w:szCs w:val="21"/>
-          <w:lang w:val="en-CA"/>
-        </w:rPr>
-      </w:pPr>
-      <w:r>
-        <w:rPr>
-          <w:rFonts w:ascii="Consolas" w:hAnsi="Consolas" w:cs="Consolas"/>
-          <w:color w:val="008000"/>
-          <w:sz w:val="21"/>
+        <w:pStyle w:val="Heading2"/>
+        <w:rPr>
+          <w:rFonts w:ascii="Consolas" w:eastAsiaTheme="minorHAnsi" w:hAnsi="Consolas" w:cs="Consolas"/>
+          <w:color w:val="008000"/>
+          <w:sz w:val="18"/>
+          <w:szCs w:val="21"/>
+          <w:lang w:val="en-CA"/>
+        </w:rPr>
+      </w:pPr>
+      <w:r>
+        <w:rPr>
+          <w:rFonts w:ascii="Consolas" w:eastAsiaTheme="minorHAnsi" w:hAnsi="Consolas" w:cs="Consolas"/>
+          <w:color w:val="008000"/>
+          <w:sz w:val="18"/>
           <w:szCs w:val="21"/>
           <w:lang w:val="en-CA"/>
         </w:rPr>
@@ -3249,451 +2902,279 @@
     </w:p>
     <w:p>
       <w:pPr>
-        <w:autoSpaceDE w:val="0"/>
-        <w:autoSpaceDN w:val="0"/>
-        <w:adjustRightInd w:val="0"/>
-        <w:spacing w:after="0" w:line="240" w:lineRule="auto"/>
-        <w:rPr>
-          <w:rFonts w:ascii="Consolas" w:hAnsi="Consolas" w:cs="Consolas"/>
-          <w:color w:val="000000"/>
-          <w:sz w:val="21"/>
-          <w:szCs w:val="21"/>
-          <w:lang w:val="en-CA"/>
-        </w:rPr>
-      </w:pPr>
-    </w:p>
-    <w:p>
-      <w:pPr>
-        <w:autoSpaceDE w:val="0"/>
-        <w:autoSpaceDN w:val="0"/>
-        <w:adjustRightInd w:val="0"/>
-        <w:spacing w:after="0" w:line="240" w:lineRule="auto"/>
-        <w:rPr>
-          <w:rFonts w:ascii="Consolas" w:hAnsi="Consolas" w:cs="Consolas"/>
-          <w:color w:val="000000"/>
-          <w:sz w:val="21"/>
-          <w:szCs w:val="21"/>
-          <w:lang w:val="en-CA"/>
-        </w:rPr>
-      </w:pPr>
-      <w:r>
-        <w:rPr>
-          <w:rFonts w:ascii="Consolas" w:hAnsi="Consolas" w:cs="Consolas"/>
-          <w:color w:val="008000"/>
-          <w:sz w:val="21"/>
-          <w:szCs w:val="21"/>
-          <w:lang w:val="en-CA"/>
-        </w:rPr>
-        <w:t xml:space="preserve">Enter a number between </w:t>
-      </w:r>
-      <w:proofErr w:type="gramStart"/>
-      <w:r>
-        <w:rPr>
-          <w:rFonts w:ascii="Consolas" w:hAnsi="Consolas" w:cs="Consolas"/>
-          <w:color w:val="008000"/>
-          <w:sz w:val="21"/>
-          <w:szCs w:val="21"/>
-          <w:lang w:val="en-CA"/>
-        </w:rPr>
-        <w:t>1</w:t>
-      </w:r>
-      <w:proofErr w:type="gramEnd"/>
-      <w:r>
-        <w:rPr>
-          <w:rFonts w:ascii="Consolas" w:hAnsi="Consolas" w:cs="Consolas"/>
-          <w:color w:val="008000"/>
-          <w:sz w:val="21"/>
-          <w:szCs w:val="21"/>
-          <w:lang w:val="en-CA"/>
-        </w:rPr>
-        <w:t xml:space="preserve"> and 4 to see the average temperature for the entered number of days, enter a negative number to exit: </w:t>
-      </w:r>
-      <w:r>
-        <w:rPr>
-          <w:rFonts w:ascii="Consolas" w:hAnsi="Consolas" w:cs="Consolas"/>
-          <w:b/>
-          <w:bCs/>
-          <w:color w:val="FF0000"/>
-          <w:sz w:val="21"/>
-          <w:szCs w:val="21"/>
-          <w:lang w:val="en-CA"/>
-        </w:rPr>
-        <w:t>5</w:t>
-      </w:r>
-    </w:p>
-    <w:p>
-      <w:pPr>
-        <w:autoSpaceDE w:val="0"/>
-        <w:autoSpaceDN w:val="0"/>
-        <w:adjustRightInd w:val="0"/>
-        <w:spacing w:after="0" w:line="240" w:lineRule="auto"/>
-        <w:rPr>
-          <w:rFonts w:ascii="Consolas" w:hAnsi="Consolas" w:cs="Consolas"/>
-          <w:color w:val="000000"/>
-          <w:sz w:val="21"/>
-          <w:szCs w:val="21"/>
-          <w:lang w:val="en-CA"/>
-        </w:rPr>
-      </w:pPr>
-    </w:p>
-    <w:p>
-      <w:pPr>
-        <w:autoSpaceDE w:val="0"/>
-        <w:autoSpaceDN w:val="0"/>
-        <w:adjustRightInd w:val="0"/>
-        <w:spacing w:after="0" w:line="240" w:lineRule="auto"/>
-        <w:rPr>
-          <w:rFonts w:ascii="Consolas" w:hAnsi="Consolas" w:cs="Consolas"/>
-          <w:color w:val="000000"/>
-          <w:sz w:val="21"/>
-          <w:szCs w:val="21"/>
-          <w:lang w:val="en-CA"/>
-        </w:rPr>
-      </w:pPr>
-      <w:r>
-        <w:rPr>
-          <w:rFonts w:ascii="Consolas" w:hAnsi="Consolas" w:cs="Consolas"/>
-          <w:color w:val="008000"/>
-          <w:sz w:val="21"/>
-          <w:szCs w:val="21"/>
-          <w:lang w:val="en-CA"/>
-        </w:rPr>
-        <w:t xml:space="preserve">Invalid </w:t>
-      </w:r>
-      <w:proofErr w:type="gramStart"/>
-      <w:r>
-        <w:rPr>
-          <w:rFonts w:ascii="Consolas" w:hAnsi="Consolas" w:cs="Consolas"/>
-          <w:color w:val="008000"/>
-          <w:sz w:val="21"/>
-          <w:szCs w:val="21"/>
-          <w:lang w:val="en-CA"/>
-        </w:rPr>
-        <w:t>entry,</w:t>
-      </w:r>
-      <w:proofErr w:type="gramEnd"/>
-      <w:r>
-        <w:rPr>
-          <w:rFonts w:ascii="Consolas" w:hAnsi="Consolas" w:cs="Consolas"/>
-          <w:color w:val="008000"/>
-          <w:sz w:val="21"/>
-          <w:szCs w:val="21"/>
-          <w:lang w:val="en-CA"/>
-        </w:rPr>
-        <w:t xml:space="preserve"> please enter a number between 1 and 4, inclusive: </w:t>
-      </w:r>
-      <w:r>
-        <w:rPr>
-          <w:rFonts w:ascii="Consolas" w:hAnsi="Consolas" w:cs="Consolas"/>
-          <w:b/>
-          <w:bCs/>
-          <w:color w:val="FF0000"/>
-          <w:sz w:val="21"/>
-          <w:szCs w:val="21"/>
-          <w:lang w:val="en-CA"/>
-        </w:rPr>
-        <w:t>3</w:t>
-      </w:r>
-    </w:p>
-    <w:p>
-      <w:pPr>
-        <w:autoSpaceDE w:val="0"/>
-        <w:autoSpaceDN w:val="0"/>
-        <w:adjustRightInd w:val="0"/>
-        <w:spacing w:after="0" w:line="240" w:lineRule="auto"/>
-        <w:rPr>
-          <w:rFonts w:ascii="Consolas" w:hAnsi="Consolas" w:cs="Consolas"/>
-          <w:color w:val="000000"/>
-          <w:sz w:val="21"/>
-          <w:szCs w:val="21"/>
-          <w:lang w:val="en-CA"/>
-        </w:rPr>
-      </w:pPr>
-    </w:p>
-    <w:p>
-      <w:pPr>
-        <w:autoSpaceDE w:val="0"/>
-        <w:autoSpaceDN w:val="0"/>
-        <w:adjustRightInd w:val="0"/>
-        <w:spacing w:after="0" w:line="240" w:lineRule="auto"/>
-        <w:rPr>
-          <w:rFonts w:ascii="Consolas" w:hAnsi="Consolas" w:cs="Consolas"/>
-          <w:color w:val="000000"/>
-          <w:sz w:val="21"/>
-          <w:szCs w:val="21"/>
-          <w:lang w:val="en-CA"/>
-        </w:rPr>
-      </w:pPr>
-      <w:r>
-        <w:rPr>
-          <w:rFonts w:ascii="Consolas" w:hAnsi="Consolas" w:cs="Consolas"/>
-          <w:color w:val="008000"/>
-          <w:sz w:val="21"/>
-          <w:szCs w:val="21"/>
-          <w:lang w:val="en-CA"/>
-        </w:rPr>
-        <w:t xml:space="preserve">The average temperature up to day 3 </w:t>
-      </w:r>
-      <w:proofErr w:type="gramStart"/>
-      <w:r>
-        <w:rPr>
-          <w:rFonts w:ascii="Consolas" w:hAnsi="Consolas" w:cs="Consolas"/>
-          <w:color w:val="008000"/>
-          <w:sz w:val="21"/>
-          <w:szCs w:val="21"/>
-          <w:lang w:val="en-CA"/>
-        </w:rPr>
-        <w:t>is:</w:t>
-      </w:r>
-      <w:proofErr w:type="gramEnd"/>
-      <w:r>
-        <w:rPr>
-          <w:rFonts w:ascii="Consolas" w:hAnsi="Consolas" w:cs="Consolas"/>
-          <w:color w:val="008000"/>
-          <w:sz w:val="21"/>
-          <w:szCs w:val="21"/>
-          <w:lang w:val="en-CA"/>
-        </w:rPr>
-        <w:t xml:space="preserve"> 2.50</w:t>
-      </w:r>
-    </w:p>
-    <w:p>
-      <w:pPr>
-        <w:autoSpaceDE w:val="0"/>
-        <w:autoSpaceDN w:val="0"/>
-        <w:adjustRightInd w:val="0"/>
-        <w:spacing w:after="0" w:line="240" w:lineRule="auto"/>
-        <w:rPr>
-          <w:rFonts w:ascii="Consolas" w:hAnsi="Consolas" w:cs="Consolas"/>
-          <w:color w:val="000000"/>
-          <w:sz w:val="21"/>
-          <w:szCs w:val="21"/>
-          <w:lang w:val="en-CA"/>
-        </w:rPr>
-      </w:pPr>
-    </w:p>
-    <w:p>
-      <w:pPr>
-        <w:autoSpaceDE w:val="0"/>
-        <w:autoSpaceDN w:val="0"/>
-        <w:adjustRightInd w:val="0"/>
-        <w:spacing w:after="0" w:line="240" w:lineRule="auto"/>
-        <w:rPr>
-          <w:rFonts w:ascii="Consolas" w:hAnsi="Consolas" w:cs="Consolas"/>
-          <w:b/>
-          <w:bCs/>
-          <w:color w:val="FF0000"/>
-          <w:sz w:val="21"/>
-          <w:szCs w:val="21"/>
-          <w:lang w:val="en-CA"/>
-        </w:rPr>
-      </w:pPr>
-      <w:r>
-        <w:rPr>
-          <w:rFonts w:ascii="Consolas" w:hAnsi="Consolas" w:cs="Consolas"/>
-          <w:color w:val="008000"/>
-          <w:sz w:val="21"/>
-          <w:szCs w:val="21"/>
-          <w:lang w:val="en-CA"/>
-        </w:rPr>
-        <w:t xml:space="preserve">Enter a number between </w:t>
-      </w:r>
-      <w:proofErr w:type="gramStart"/>
-      <w:r>
-        <w:rPr>
-          <w:rFonts w:ascii="Consolas" w:hAnsi="Consolas" w:cs="Consolas"/>
-          <w:color w:val="008000"/>
-          <w:sz w:val="21"/>
-          <w:szCs w:val="21"/>
-          <w:lang w:val="en-CA"/>
-        </w:rPr>
-        <w:t>1</w:t>
-      </w:r>
-      <w:proofErr w:type="gramEnd"/>
-      <w:r>
-        <w:rPr>
-          <w:rFonts w:ascii="Consolas" w:hAnsi="Consolas" w:cs="Consolas"/>
-          <w:color w:val="008000"/>
-          <w:sz w:val="21"/>
-          <w:szCs w:val="21"/>
-          <w:lang w:val="en-CA"/>
-        </w:rPr>
-        <w:t xml:space="preserve"> and 4 to see the average temperature for the entered number of days, enter a negative number to exit: </w:t>
-      </w:r>
-      <w:r>
-        <w:rPr>
-          <w:rFonts w:ascii="Consolas" w:hAnsi="Consolas" w:cs="Consolas"/>
-          <w:b/>
-          <w:bCs/>
-          <w:color w:val="FF0000"/>
-          <w:sz w:val="21"/>
-          <w:szCs w:val="21"/>
-          <w:lang w:val="en-CA"/>
-        </w:rPr>
-        <w:t>2</w:t>
-      </w:r>
-    </w:p>
-    <w:p>
-      <w:pPr>
-        <w:autoSpaceDE w:val="0"/>
-        <w:autoSpaceDN w:val="0"/>
-        <w:adjustRightInd w:val="0"/>
-        <w:spacing w:after="0" w:line="240" w:lineRule="auto"/>
-        <w:rPr>
-          <w:rFonts w:ascii="Consolas" w:hAnsi="Consolas" w:cs="Consolas"/>
-          <w:color w:val="000000"/>
-          <w:sz w:val="21"/>
-          <w:szCs w:val="21"/>
-          <w:lang w:val="en-CA"/>
-        </w:rPr>
-      </w:pPr>
-    </w:p>
-    <w:p>
-      <w:pPr>
-        <w:autoSpaceDE w:val="0"/>
-        <w:autoSpaceDN w:val="0"/>
-        <w:adjustRightInd w:val="0"/>
-        <w:spacing w:after="0" w:line="240" w:lineRule="auto"/>
-        <w:rPr>
-          <w:rFonts w:ascii="Consolas" w:hAnsi="Consolas" w:cs="Consolas"/>
-          <w:color w:val="000000"/>
-          <w:sz w:val="21"/>
-          <w:szCs w:val="21"/>
-          <w:lang w:val="en-CA"/>
-        </w:rPr>
-      </w:pPr>
-      <w:r>
-        <w:rPr>
-          <w:rFonts w:ascii="Consolas" w:hAnsi="Consolas" w:cs="Consolas"/>
-          <w:color w:val="008000"/>
-          <w:sz w:val="21"/>
-          <w:szCs w:val="21"/>
-          <w:lang w:val="en-CA"/>
-        </w:rPr>
-        <w:t xml:space="preserve">The average temperature up to day 2 </w:t>
-      </w:r>
-      <w:proofErr w:type="gramStart"/>
-      <w:r>
-        <w:rPr>
-          <w:rFonts w:ascii="Consolas" w:hAnsi="Consolas" w:cs="Consolas"/>
-          <w:color w:val="008000"/>
-          <w:sz w:val="21"/>
-          <w:szCs w:val="21"/>
-          <w:lang w:val="en-CA"/>
-        </w:rPr>
-        <w:t>is:</w:t>
-      </w:r>
-      <w:proofErr w:type="gramEnd"/>
-      <w:r>
-        <w:rPr>
-          <w:rFonts w:ascii="Consolas" w:hAnsi="Consolas" w:cs="Consolas"/>
-          <w:color w:val="008000"/>
-          <w:sz w:val="21"/>
-          <w:szCs w:val="21"/>
-          <w:lang w:val="en-CA"/>
-        </w:rPr>
-        <w:t xml:space="preserve"> 2.75</w:t>
-      </w:r>
-    </w:p>
-    <w:p>
-      <w:pPr>
-        <w:autoSpaceDE w:val="0"/>
-        <w:autoSpaceDN w:val="0"/>
-        <w:adjustRightInd w:val="0"/>
-        <w:spacing w:after="0" w:line="240" w:lineRule="auto"/>
-        <w:rPr>
-          <w:rFonts w:ascii="Consolas" w:hAnsi="Consolas" w:cs="Consolas"/>
-          <w:color w:val="000000"/>
-          <w:sz w:val="21"/>
-          <w:szCs w:val="21"/>
-          <w:lang w:val="en-CA"/>
-        </w:rPr>
-      </w:pPr>
-    </w:p>
-    <w:p>
-      <w:pPr>
-        <w:autoSpaceDE w:val="0"/>
-        <w:autoSpaceDN w:val="0"/>
-        <w:adjustRightInd w:val="0"/>
-        <w:spacing w:after="0" w:line="240" w:lineRule="auto"/>
-        <w:rPr>
-          <w:rFonts w:ascii="Consolas" w:hAnsi="Consolas" w:cs="Consolas"/>
-          <w:color w:val="000000"/>
-          <w:sz w:val="21"/>
-          <w:szCs w:val="21"/>
-          <w:lang w:val="en-CA"/>
-        </w:rPr>
-      </w:pPr>
-      <w:r>
-        <w:rPr>
-          <w:rFonts w:ascii="Consolas" w:hAnsi="Consolas" w:cs="Consolas"/>
-          <w:color w:val="008000"/>
-          <w:sz w:val="21"/>
-          <w:szCs w:val="21"/>
-          <w:lang w:val="en-CA"/>
-        </w:rPr>
-        <w:t xml:space="preserve">Enter a number between 1 and 4 to see the average temperature for the entered number of days, enter a negative number to exit: </w:t>
-      </w:r>
-      <w:r>
-        <w:rPr>
-          <w:rFonts w:ascii="Consolas" w:hAnsi="Consolas" w:cs="Consolas"/>
-          <w:b/>
-          <w:bCs/>
-          <w:color w:val="FF0000"/>
-          <w:sz w:val="21"/>
-          <w:szCs w:val="21"/>
-          <w:lang w:val="en-CA"/>
-        </w:rPr>
-        <w:t>-1</w:t>
-      </w:r>
-    </w:p>
-    <w:p>
-      <w:pPr>
-        <w:autoSpaceDE w:val="0"/>
-        <w:autoSpaceDN w:val="0"/>
-        <w:adjustRightInd w:val="0"/>
-        <w:spacing w:after="0" w:line="240" w:lineRule="auto"/>
-        <w:rPr>
-          <w:rFonts w:ascii="Consolas" w:hAnsi="Consolas" w:cs="Consolas"/>
-          <w:color w:val="000000"/>
-          <w:sz w:val="21"/>
-          <w:szCs w:val="21"/>
-          <w:lang w:val="en-CA"/>
-        </w:rPr>
-      </w:pPr>
-    </w:p>
-    <w:p>
-      <w:pPr>
         <w:pStyle w:val="Heading2"/>
         <w:rPr>
-          <w:rFonts w:ascii="Courier" w:eastAsia="Times New Roman" w:hAnsi="Courier" w:cs="Arial"/>
-          <w:color w:val="70AD47" w:themeColor="accent6"/>
-          <w:sz w:val="24"/>
-          <w:szCs w:val="24"/>
-        </w:rPr>
-      </w:pPr>
-      <w:r>
-        <w:rPr>
-          <w:rFonts w:ascii="Consolas" w:hAnsi="Consolas" w:cs="Consolas"/>
-          <w:color w:val="008000"/>
-          <w:sz w:val="21"/>
-          <w:szCs w:val="21"/>
-          <w:lang w:val="en-CA"/>
-        </w:rPr>
-        <w:t>Goodbye!</w:t>
-      </w:r>
-      <w:r>
-        <w:rPr>
-          <w:rFonts w:eastAsia="Times New Roman"/>
-          <w:sz w:val="21"/>
-          <w:szCs w:val="21"/>
-        </w:rPr>
-        <w:br/>
-      </w:r>
-    </w:p>
-    <w:p>
-      <w:pPr>
-        <w:spacing w:after="0" w:line="240" w:lineRule="auto"/>
+          <w:rFonts w:ascii="Consolas" w:eastAsiaTheme="minorHAnsi" w:hAnsi="Consolas" w:cs="Consolas"/>
+          <w:color w:val="008000"/>
+          <w:sz w:val="18"/>
+          <w:szCs w:val="21"/>
+          <w:lang w:val="en-CA"/>
+        </w:rPr>
+      </w:pPr>
+    </w:p>
+    <w:p>
+      <w:pPr>
+        <w:pStyle w:val="Heading2"/>
+        <w:rPr>
+          <w:rFonts w:ascii="Consolas" w:eastAsiaTheme="minorHAnsi" w:hAnsi="Consolas" w:cs="Consolas"/>
+          <w:color w:val="008000"/>
+          <w:sz w:val="18"/>
+          <w:szCs w:val="21"/>
+          <w:lang w:val="en-CA"/>
+        </w:rPr>
+      </w:pPr>
+      <w:r>
+        <w:rPr>
+          <w:rFonts w:ascii="Consolas" w:eastAsiaTheme="minorHAnsi" w:hAnsi="Consolas" w:cs="Consolas"/>
+          <w:color w:val="008000"/>
+          <w:sz w:val="18"/>
+          <w:szCs w:val="21"/>
+          <w:lang w:val="en-CA"/>
+        </w:rPr>
+        <w:t>The highest temperature was 9, on day 4</w:t>
+      </w:r>
+    </w:p>
+    <w:p>
+      <w:pPr>
+        <w:pStyle w:val="Heading2"/>
+        <w:rPr>
+          <w:rFonts w:ascii="Consolas" w:eastAsiaTheme="minorHAnsi" w:hAnsi="Consolas" w:cs="Consolas"/>
+          <w:color w:val="008000"/>
+          <w:sz w:val="18"/>
+          <w:szCs w:val="21"/>
+          <w:lang w:val="en-CA"/>
+        </w:rPr>
+      </w:pPr>
+      <w:r>
+        <w:rPr>
+          <w:rFonts w:ascii="Consolas" w:eastAsiaTheme="minorHAnsi" w:hAnsi="Consolas" w:cs="Consolas"/>
+          <w:color w:val="008000"/>
+          <w:sz w:val="18"/>
+          <w:szCs w:val="21"/>
+          <w:lang w:val="en-CA"/>
+        </w:rPr>
+        <w:t>The lowest temperature was -4, on day 4</w:t>
+      </w:r>
+    </w:p>
+    <w:p>
+      <w:pPr>
+        <w:pStyle w:val="Heading2"/>
+        <w:rPr>
+          <w:rFonts w:ascii="Consolas" w:eastAsiaTheme="minorHAnsi" w:hAnsi="Consolas" w:cs="Consolas"/>
+          <w:color w:val="008000"/>
+          <w:sz w:val="18"/>
+          <w:szCs w:val="21"/>
+          <w:lang w:val="en-CA"/>
+        </w:rPr>
+      </w:pPr>
+    </w:p>
+    <w:p>
+      <w:pPr>
+        <w:pStyle w:val="Heading2"/>
+        <w:rPr>
+          <w:rFonts w:ascii="Consolas" w:eastAsiaTheme="minorHAnsi" w:hAnsi="Consolas" w:cs="Consolas"/>
+          <w:color w:val="008000"/>
+          <w:sz w:val="18"/>
+          <w:szCs w:val="21"/>
+          <w:lang w:val="en-CA"/>
+        </w:rPr>
+      </w:pPr>
+      <w:r>
+        <w:rPr>
+          <w:rFonts w:ascii="Consolas" w:eastAsiaTheme="minorHAnsi" w:hAnsi="Consolas" w:cs="Consolas"/>
+          <w:color w:val="008000"/>
+          <w:sz w:val="18"/>
+          <w:szCs w:val="21"/>
+          <w:lang w:val="en-CA"/>
+        </w:rPr>
+        <w:t>Enter a number between 1 and 4 to see the average temperature for the entered number of days, enter a negative number to exit: 5</w:t>
+      </w:r>
+    </w:p>
+    <w:p>
+      <w:pPr>
+        <w:pStyle w:val="Heading2"/>
+        <w:rPr>
+          <w:rFonts w:ascii="Consolas" w:eastAsiaTheme="minorHAnsi" w:hAnsi="Consolas" w:cs="Consolas"/>
+          <w:color w:val="008000"/>
+          <w:sz w:val="18"/>
+          <w:szCs w:val="21"/>
+          <w:lang w:val="en-CA"/>
+        </w:rPr>
+      </w:pPr>
+    </w:p>
+    <w:p>
+      <w:pPr>
+        <w:pStyle w:val="Heading2"/>
+        <w:rPr>
+          <w:rFonts w:ascii="Consolas" w:eastAsiaTheme="minorHAnsi" w:hAnsi="Consolas" w:cs="Consolas"/>
+          <w:color w:val="008000"/>
+          <w:sz w:val="18"/>
+          <w:szCs w:val="21"/>
+          <w:lang w:val="en-CA"/>
+        </w:rPr>
+      </w:pPr>
+      <w:r>
+        <w:rPr>
+          <w:rFonts w:ascii="Consolas" w:eastAsiaTheme="minorHAnsi" w:hAnsi="Consolas" w:cs="Consolas"/>
+          <w:color w:val="008000"/>
+          <w:sz w:val="18"/>
+          <w:szCs w:val="21"/>
+          <w:lang w:val="en-CA"/>
+        </w:rPr>
+        <w:t>Invalid entry, please enter a number between 1 and 4, inclusive: 3</w:t>
+      </w:r>
+    </w:p>
+    <w:p>
+      <w:pPr>
+        <w:pStyle w:val="Heading2"/>
+        <w:rPr>
+          <w:rFonts w:ascii="Consolas" w:eastAsiaTheme="minorHAnsi" w:hAnsi="Consolas" w:cs="Consolas"/>
+          <w:color w:val="008000"/>
+          <w:sz w:val="18"/>
+          <w:szCs w:val="21"/>
+          <w:lang w:val="en-CA"/>
+        </w:rPr>
+      </w:pPr>
+    </w:p>
+    <w:p>
+      <w:pPr>
+        <w:pStyle w:val="Heading2"/>
+        <w:rPr>
+          <w:rFonts w:ascii="Consolas" w:eastAsiaTheme="minorHAnsi" w:hAnsi="Consolas" w:cs="Consolas"/>
+          <w:color w:val="008000"/>
+          <w:sz w:val="18"/>
+          <w:szCs w:val="21"/>
+          <w:lang w:val="en-CA"/>
+        </w:rPr>
+      </w:pPr>
+      <w:r>
+        <w:rPr>
+          <w:rFonts w:ascii="Consolas" w:eastAsiaTheme="minorHAnsi" w:hAnsi="Consolas" w:cs="Consolas"/>
+          <w:color w:val="008000"/>
+          <w:sz w:val="18"/>
+          <w:szCs w:val="21"/>
+          <w:lang w:val="en-CA"/>
+        </w:rPr>
+        <w:t>The average temperature up to day 3 is: 2.50</w:t>
+      </w:r>
+    </w:p>
+    <w:p>
+      <w:pPr>
+        <w:pStyle w:val="Heading2"/>
+        <w:rPr>
+          <w:rFonts w:ascii="Consolas" w:eastAsiaTheme="minorHAnsi" w:hAnsi="Consolas" w:cs="Consolas"/>
+          <w:color w:val="008000"/>
+          <w:sz w:val="18"/>
+          <w:szCs w:val="21"/>
+          <w:lang w:val="en-CA"/>
+        </w:rPr>
+      </w:pPr>
+    </w:p>
+    <w:p>
+      <w:pPr>
+        <w:pStyle w:val="Heading2"/>
+        <w:rPr>
+          <w:rFonts w:ascii="Consolas" w:eastAsiaTheme="minorHAnsi" w:hAnsi="Consolas" w:cs="Consolas"/>
+          <w:color w:val="008000"/>
+          <w:sz w:val="18"/>
+          <w:szCs w:val="21"/>
+          <w:lang w:val="en-CA"/>
+        </w:rPr>
+      </w:pPr>
+      <w:r>
+        <w:rPr>
+          <w:rFonts w:ascii="Consolas" w:eastAsiaTheme="minorHAnsi" w:hAnsi="Consolas" w:cs="Consolas"/>
+          <w:color w:val="008000"/>
+          <w:sz w:val="18"/>
+          <w:szCs w:val="21"/>
+          <w:lang w:val="en-CA"/>
+        </w:rPr>
+        <w:t>Enter a number between 1 and 4 to see the average temperature for the entered number of days, enter a negative number to exit: 2</w:t>
+      </w:r>
+    </w:p>
+    <w:p>
+      <w:pPr>
+        <w:pStyle w:val="Heading2"/>
+        <w:rPr>
+          <w:rFonts w:ascii="Consolas" w:eastAsiaTheme="minorHAnsi" w:hAnsi="Consolas" w:cs="Consolas"/>
+          <w:color w:val="008000"/>
+          <w:sz w:val="18"/>
+          <w:szCs w:val="21"/>
+          <w:lang w:val="en-CA"/>
+        </w:rPr>
+      </w:pPr>
+    </w:p>
+    <w:p>
+      <w:pPr>
+        <w:pStyle w:val="Heading2"/>
+        <w:rPr>
+          <w:rFonts w:ascii="Consolas" w:eastAsiaTheme="minorHAnsi" w:hAnsi="Consolas" w:cs="Consolas"/>
+          <w:color w:val="008000"/>
+          <w:sz w:val="18"/>
+          <w:szCs w:val="21"/>
+          <w:lang w:val="en-CA"/>
+        </w:rPr>
+      </w:pPr>
+      <w:r>
+        <w:rPr>
+          <w:rFonts w:ascii="Consolas" w:eastAsiaTheme="minorHAnsi" w:hAnsi="Consolas" w:cs="Consolas"/>
+          <w:color w:val="008000"/>
+          <w:sz w:val="18"/>
+          <w:szCs w:val="21"/>
+          <w:lang w:val="en-CA"/>
+        </w:rPr>
+        <w:t>The average temperature up to day 2 is: 2.75</w:t>
+      </w:r>
+    </w:p>
+    <w:p>
+      <w:pPr>
+        <w:pStyle w:val="Heading2"/>
+        <w:rPr>
+          <w:rFonts w:ascii="Consolas" w:eastAsiaTheme="minorHAnsi" w:hAnsi="Consolas" w:cs="Consolas"/>
+          <w:color w:val="008000"/>
+          <w:sz w:val="18"/>
+          <w:szCs w:val="21"/>
+          <w:lang w:val="en-CA"/>
+        </w:rPr>
+      </w:pPr>
+    </w:p>
+    <w:p>
+      <w:pPr>
+        <w:pStyle w:val="Heading2"/>
+        <w:rPr>
+          <w:rFonts w:ascii="Consolas" w:eastAsiaTheme="minorHAnsi" w:hAnsi="Consolas" w:cs="Consolas"/>
+          <w:color w:val="008000"/>
+          <w:sz w:val="18"/>
+          <w:szCs w:val="21"/>
+          <w:lang w:val="en-CA"/>
+        </w:rPr>
+      </w:pPr>
+      <w:r>
+        <w:rPr>
+          <w:rFonts w:ascii="Consolas" w:eastAsiaTheme="minorHAnsi" w:hAnsi="Consolas" w:cs="Consolas"/>
+          <w:color w:val="008000"/>
+          <w:sz w:val="18"/>
+          <w:szCs w:val="21"/>
+          <w:lang w:val="en-CA"/>
+        </w:rPr>
+        <w:t>Enter a number between 1 and 4 to see the average temperature for the entered number of days, enter a negative number to exit: -1</w:t>
+      </w:r>
+    </w:p>
+    <w:p>
+      <w:pPr>
+        <w:pStyle w:val="Heading2"/>
+        <w:rPr>
+          <w:rFonts w:ascii="Consolas" w:eastAsiaTheme="minorHAnsi" w:hAnsi="Consolas" w:cs="Consolas"/>
+          <w:color w:val="008000"/>
+          <w:sz w:val="18"/>
+          <w:szCs w:val="21"/>
+          <w:lang w:val="en-CA"/>
+        </w:rPr>
+      </w:pPr>
+    </w:p>
+    <w:p>
+      <w:pPr>
+        <w:pStyle w:val="Heading2"/>
         <w:rPr>
           <w:rFonts w:ascii="Arial" w:eastAsia="Times New Roman" w:hAnsi="Arial" w:cs="Arial"/>
           <w:b/>
@@ -3704,6 +3185,18 @@
           <w:szCs w:val="27"/>
         </w:rPr>
       </w:pPr>
+      <w:r>
+        <w:rPr>
+          <w:rFonts w:ascii="Consolas" w:eastAsiaTheme="minorHAnsi" w:hAnsi="Consolas" w:cs="Consolas"/>
+          <w:color w:val="008000"/>
+          <w:sz w:val="18"/>
+          <w:szCs w:val="21"/>
+          <w:lang w:val="en-CA"/>
+        </w:rPr>
+        <w:t>Goodbye!</w:t>
+      </w:r>
+      <w:bookmarkStart w:id="0" w:name="_GoBack"/>
+      <w:bookmarkEnd w:id="0"/>
       <w:r>
         <w:rPr>
           <w:rFonts w:ascii="Arial" w:eastAsia="Times New Roman" w:hAnsi="Arial" w:cs="Arial"/>
@@ -3836,7 +3329,25 @@
           <w:sz w:val="24"/>
           <w:szCs w:val="24"/>
         </w:rPr>
-        <w:t xml:space="preserve">In one or </w:t>
+        <w:t>In one or t</w:t>
+      </w:r>
+      <w:r>
+        <w:rPr>
+          <w:rFonts w:ascii="Arial" w:eastAsia="Times New Roman" w:hAnsi="Arial" w:cs="Arial"/>
+          <w:color w:val="000000"/>
+          <w:sz w:val="24"/>
+          <w:szCs w:val="24"/>
+        </w:rPr>
+        <w:t>w</w:t>
+      </w:r>
+      <w:r>
+        <w:rPr>
+          <w:rFonts w:ascii="Arial" w:eastAsia="Times New Roman" w:hAnsi="Arial" w:cs="Arial"/>
+          <w:color w:val="000000"/>
+          <w:sz w:val="24"/>
+          <w:szCs w:val="24"/>
+        </w:rPr>
+        <w:t xml:space="preserve">o </w:t>
       </w:r>
       <w:proofErr w:type="gramStart"/>
       <w:r>
@@ -3846,16 +3357,7 @@
           <w:sz w:val="24"/>
           <w:szCs w:val="24"/>
         </w:rPr>
-        <w:t>t</w:t>
-      </w:r>
-      <w:r>
-        <w:rPr>
-          <w:rFonts w:ascii="Arial" w:eastAsia="Times New Roman" w:hAnsi="Arial" w:cs="Arial"/>
-          <w:color w:val="000000"/>
-          <w:sz w:val="24"/>
-          <w:szCs w:val="24"/>
-        </w:rPr>
-        <w:t>w</w:t>
+        <w:t>sentences</w:t>
       </w:r>
       <w:proofErr w:type="gramEnd"/>
       <w:r>
@@ -3865,7 +3367,7 @@
           <w:sz w:val="24"/>
           <w:szCs w:val="24"/>
         </w:rPr>
-        <w:t>o sentences explain w</w:t>
+        <w:t xml:space="preserve"> explain w</w:t>
       </w:r>
       <w:r>
         <w:rPr>
@@ -4296,8 +3798,6 @@
         </w:rPr>
         <w:br/>
       </w:r>
-      <w:bookmarkStart w:id="0" w:name="_GoBack"/>
-      <w:bookmarkEnd w:id="0"/>
     </w:p>
     <w:p>
       <w:pPr>
@@ -5962,7 +5462,7 @@
 </file>
 
 <file path=customXml/itemProps1.xml><?xml version="1.0" encoding="utf-8"?>
-<ds:datastoreItem xmlns:ds="http://schemas.openxmlformats.org/officeDocument/2006/customXml" ds:itemID="{C145E9D4-5360-431E-A0AE-110944582E6F}">
+<ds:datastoreItem xmlns:ds="http://schemas.openxmlformats.org/officeDocument/2006/customXml" ds:itemID="{63EAE090-7EBA-44FD-B0B4-B3253AAD474E}">
   <ds:schemaRefs>
     <ds:schemaRef ds:uri="http://schemas.openxmlformats.org/officeDocument/2006/bibliography"/>
   </ds:schemaRefs>

</xml_diff>

<commit_message>
Workshop 4 - Instructions: Expected Output Fixed
</commit_message>
<xml_diff>
--- a/WS04/Workshop4.docx
+++ b/WS04/Workshop4.docx
@@ -779,6 +779,8 @@
         </w:rPr>
         <w:t xml:space="preserve">---=== IPC Temperature </w:t>
       </w:r>
+      <w:bookmarkStart w:id="0" w:name="_GoBack"/>
+      <w:bookmarkEnd w:id="0"/>
       <w:r>
         <w:rPr>
           <w:rFonts w:ascii="Arial" w:eastAsia="Times New Roman" w:hAnsi="Arial" w:cs="Arial"/>
@@ -787,7 +789,7 @@
           <w:szCs w:val="24"/>
           <w:highlight w:val="yellow"/>
         </w:rPr>
-        <w:t>Analyzer</w:t>
+        <w:t>Calculator</w:t>
       </w:r>
       <w:r>
         <w:rPr>
@@ -898,7 +900,27 @@
           <w:szCs w:val="24"/>
           <w:highlight w:val="yellow"/>
         </w:rPr>
-        <w:t>Please enter the number of days between 3 and 10, inclusive:</w:t>
+        <w:t>Please enter the number of days</w:t>
+      </w:r>
+      <w:r>
+        <w:rPr>
+          <w:rFonts w:ascii="Courier" w:eastAsia="Times New Roman" w:hAnsi="Courier" w:cs="Arial"/>
+          <w:color w:val="FF0000"/>
+          <w:sz w:val="24"/>
+          <w:szCs w:val="24"/>
+          <w:highlight w:val="yellow"/>
+        </w:rPr>
+        <w:t>,</w:t>
+      </w:r>
+      <w:r>
+        <w:rPr>
+          <w:rFonts w:ascii="Courier" w:eastAsia="Times New Roman" w:hAnsi="Courier" w:cs="Arial"/>
+          <w:color w:val="FF0000"/>
+          <w:sz w:val="24"/>
+          <w:szCs w:val="24"/>
+          <w:highlight w:val="yellow"/>
+        </w:rPr>
+        <w:t xml:space="preserve"> between 3 and 10, inclusive:</w:t>
       </w:r>
       <w:r>
         <w:rPr>
@@ -3195,8 +3217,6 @@
         </w:rPr>
         <w:t>Goodbye!</w:t>
       </w:r>
-      <w:bookmarkStart w:id="0" w:name="_GoBack"/>
-      <w:bookmarkEnd w:id="0"/>
       <w:r>
         <w:rPr>
           <w:rFonts w:ascii="Arial" w:eastAsia="Times New Roman" w:hAnsi="Arial" w:cs="Arial"/>
@@ -5462,7 +5482,7 @@
 </file>
 
 <file path=customXml/itemProps1.xml><?xml version="1.0" encoding="utf-8"?>
-<ds:datastoreItem xmlns:ds="http://schemas.openxmlformats.org/officeDocument/2006/customXml" ds:itemID="{63EAE090-7EBA-44FD-B0B4-B3253AAD474E}">
+<ds:datastoreItem xmlns:ds="http://schemas.openxmlformats.org/officeDocument/2006/customXml" ds:itemID="{E184FCB3-92A4-4B1C-A1F4-2D572644B84D}">
   <ds:schemaRefs>
     <ds:schemaRef ds:uri="http://schemas.openxmlformats.org/officeDocument/2006/bibliography"/>
   </ds:schemaRefs>

</xml_diff>